<commit_message>
Report: Final version proposal
</commit_message>
<xml_diff>
--- a/Projets_AI52.docx
+++ b/Projets_AI52.docx
@@ -1,6 +1,6 @@
 
 <file path=word/document.xml><?xml version="1.0" encoding="utf-8"?>
-<w:document xmlns:wpc="http://schemas.microsoft.com/office/word/2010/wordprocessingCanvas" xmlns:cx="http://schemas.microsoft.com/office/drawing/2014/chartex" xmlns:cx1="http://schemas.microsoft.com/office/drawing/2015/9/8/chartex" xmlns:cx2="http://schemas.microsoft.com/office/drawing/2015/10/21/chartex" xmlns:cx3="http://schemas.microsoft.com/office/drawing/2016/5/9/chartex" xmlns:cx4="http://schemas.microsoft.com/office/drawing/2016/5/10/chartex" xmlns:cx5="http://schemas.microsoft.com/office/drawing/2016/5/11/chartex" xmlns:cx6="http://schemas.microsoft.com/office/drawing/2016/5/12/chartex" xmlns:cx7="http://schemas.microsoft.com/office/drawing/2016/5/13/chartex" xmlns:cx8="http://schemas.microsoft.com/office/drawing/2016/5/14/chartex" xmlns:mc="http://schemas.openxmlformats.org/markup-compatibility/2006" xmlns:aink="http://schemas.microsoft.com/office/drawing/2016/ink" xmlns:am3d="http://schemas.microsoft.com/office/drawing/2017/model3d" xmlns:o="urn:schemas-microsoft-com:office:office" xmlns:oel="http://schemas.microsoft.com/office/2019/extlst" xmlns:r="http://schemas.openxmlformats.org/officeDocument/2006/relationships" xmlns:m="http://schemas.openxmlformats.org/officeDocument/2006/math" xmlns:v="urn:schemas-microsoft-com:vml" xmlns:wp14="http://schemas.microsoft.com/office/word/2010/wordprocessingDrawing" xmlns:wp="http://schemas.openxmlformats.org/drawingml/2006/wordprocessingDrawing" xmlns:w10="urn:schemas-microsoft-com:office:word" xmlns:w="http://schemas.openxmlformats.org/wordprocessingml/2006/main" xmlns:w14="http://schemas.microsoft.com/office/word/2010/wordml" xmlns:w15="http://schemas.microsoft.com/office/word/2012/wordml" xmlns:w16cex="http://schemas.microsoft.com/office/word/2018/wordml/cex" xmlns:w16cid="http://schemas.microsoft.com/office/word/2016/wordml/cid" xmlns:w16="http://schemas.microsoft.com/office/word/2018/wordml" xmlns:w16du="http://schemas.microsoft.com/office/word/2023/wordml/word16du" xmlns:w16sdtdh="http://schemas.microsoft.com/office/word/2020/wordml/sdtdatahash" xmlns:w16se="http://schemas.microsoft.com/office/word/2015/wordml/symex" xmlns:wpg="http://schemas.microsoft.com/office/word/2010/wordprocessingGroup" xmlns:wpi="http://schemas.microsoft.com/office/word/2010/wordprocessingInk" xmlns:wne="http://schemas.microsoft.com/office/word/2006/wordml" xmlns:wps="http://schemas.microsoft.com/office/word/2010/wordprocessingShape" mc:Ignorable="w14 w15 w16se w16cid w16 w16cex w16sdtdh w16du wp14">
+<w:document xmlns:wpc="http://schemas.microsoft.com/office/word/2010/wordprocessingCanvas" xmlns:cx="http://schemas.microsoft.com/office/drawing/2014/chartex" xmlns:cx1="http://schemas.microsoft.com/office/drawing/2015/9/8/chartex" xmlns:cx2="http://schemas.microsoft.com/office/drawing/2015/10/21/chartex" xmlns:cx3="http://schemas.microsoft.com/office/drawing/2016/5/9/chartex" xmlns:cx4="http://schemas.microsoft.com/office/drawing/2016/5/10/chartex" xmlns:cx5="http://schemas.microsoft.com/office/drawing/2016/5/11/chartex" xmlns:cx6="http://schemas.microsoft.com/office/drawing/2016/5/12/chartex" xmlns:cx7="http://schemas.microsoft.com/office/drawing/2016/5/13/chartex" xmlns:cx8="http://schemas.microsoft.com/office/drawing/2016/5/14/chartex" xmlns:mc="http://schemas.openxmlformats.org/markup-compatibility/2006" xmlns:aink="http://schemas.microsoft.com/office/drawing/2016/ink" xmlns:am3d="http://schemas.microsoft.com/office/drawing/2017/model3d" xmlns:o="urn:schemas-microsoft-com:office:office" xmlns:oel="http://schemas.microsoft.com/office/2019/extlst" xmlns:r="http://schemas.openxmlformats.org/officeDocument/2006/relationships" xmlns:m="http://schemas.openxmlformats.org/officeDocument/2006/math" xmlns:v="urn:schemas-microsoft-com:vml" xmlns:wp14="http://schemas.microsoft.com/office/word/2010/wordprocessingDrawing" xmlns:wp="http://schemas.openxmlformats.org/drawingml/2006/wordprocessingDrawing" xmlns:w10="urn:schemas-microsoft-com:office:word" xmlns:w="http://schemas.openxmlformats.org/wordprocessingml/2006/main" xmlns:w14="http://schemas.microsoft.com/office/word/2010/wordml" xmlns:w15="http://schemas.microsoft.com/office/word/2012/wordml" xmlns:w16cex="http://schemas.microsoft.com/office/word/2018/wordml/cex" xmlns:w16cid="http://schemas.microsoft.com/office/word/2016/wordml/cid" xmlns:w16="http://schemas.microsoft.com/office/word/2018/wordml" xmlns:w16du="http://schemas.microsoft.com/office/word/2023/wordml/word16du" xmlns:w16sdtdh="http://schemas.microsoft.com/office/word/2020/wordml/sdtdatahash" xmlns:w16sdtfl="http://schemas.microsoft.com/office/word/2024/wordml/sdtformatlock" xmlns:w16se="http://schemas.microsoft.com/office/word/2015/wordml/symex" xmlns:wpg="http://schemas.microsoft.com/office/word/2010/wordprocessingGroup" xmlns:wpi="http://schemas.microsoft.com/office/word/2010/wordprocessingInk" xmlns:wne="http://schemas.microsoft.com/office/word/2006/wordml" xmlns:wps="http://schemas.microsoft.com/office/word/2010/wordprocessingShape" mc:Ignorable="w14 w15 w16se w16cid w16 w16cex w16sdtdh w16sdtfl w16du wp14">
   <w:body>
     <w:p>
       <w:pPr>
@@ -208,7 +208,7 @@
                 <v:stroke joinstyle="miter"/>
                 <v:path gradientshapeok="t" o:connecttype="rect"/>
               </v:shapetype>
-              <v:shape id="Zone de texte 1" o:spid="_x0000_s1026" type="#_x0000_t202" style="position:absolute;left:0;text-align:left;margin-left:-57.05pt;margin-top:-14.45pt;width:570.6pt;height:79.25pt;z-index:251659264;visibility:visible;mso-wrap-style:square;mso-width-percent:0;mso-wrap-distance-left:9pt;mso-wrap-distance-top:0;mso-wrap-distance-right:9pt;mso-wrap-distance-bottom:0;mso-position-horizontal:absolute;mso-position-horizontal-relative:margin;mso-position-vertical:absolute;mso-position-vertical-relative:text;mso-width-percent:0;mso-width-relative:margin;v-text-anchor:top" o:gfxdata="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" filled="f" stroked="f">
+              <v:shape id="Zone de texte 1" o:spid="_x0000_s1026" type="#_x0000_t202" style="position:absolute;left:0;text-align:left;margin-left:-57.05pt;margin-top:-14.45pt;width:570.6pt;height:79.25pt;z-index:251659264;visibility:visible;mso-wrap-style:square;mso-width-percent:0;mso-wrap-distance-left:9pt;mso-wrap-distance-top:0;mso-wrap-distance-right:9pt;mso-wrap-distance-bottom:0;mso-position-horizontal:absolute;mso-position-horizontal-relative:margin;mso-position-vertical:absolute;mso-position-vertical-relative:text;mso-width-percent:0;mso-width-relative:margin;v-text-anchor:top" o:gfxdata="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" filled="f" stroked="f">
                 <v:textbox style="mso-fit-shape-to-text:t">
                   <w:txbxContent>
                     <w:p>
@@ -572,7 +572,7 @@
           </mc:Choice>
           <mc:Fallback>
             <w:pict>
-              <v:shape w14:anchorId="2B08E6FF" id="Zone de texte 2" o:spid="_x0000_s1027" type="#_x0000_t202" style="position:absolute;left:0;text-align:left;margin-left:0;margin-top:18.1pt;width:510pt;height:2in;z-index:251661312;visibility:visible;mso-wrap-style:square;mso-width-percent:0;mso-wrap-distance-left:9pt;mso-wrap-distance-top:0;mso-wrap-distance-right:9pt;mso-wrap-distance-bottom:0;mso-position-horizontal:center;mso-position-horizontal-relative:margin;mso-position-vertical:absolute;mso-position-vertical-relative:text;mso-width-percent:0;mso-width-relative:margin;v-text-anchor:top" o:gfxdata="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" filled="f" stroked="f">
+              <v:shape w14:anchorId="2B08E6FF" id="Zone de texte 2" o:spid="_x0000_s1027" type="#_x0000_t202" style="position:absolute;left:0;text-align:left;margin-left:0;margin-top:18.1pt;width:510pt;height:2in;z-index:251661312;visibility:visible;mso-wrap-style:square;mso-width-percent:0;mso-wrap-distance-left:9pt;mso-wrap-distance-top:0;mso-wrap-distance-right:9pt;mso-wrap-distance-bottom:0;mso-position-horizontal:center;mso-position-horizontal-relative:margin;mso-position-vertical:absolute;mso-position-vertical-relative:text;mso-width-percent:0;mso-width-relative:margin;v-text-anchor:top" o:gfxdata="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" filled="f" stroked="f">
                 <v:textbox style="mso-fit-shape-to-text:t">
                   <w:txbxContent>
                     <w:p>
@@ -831,7 +831,7 @@
           </mc:Choice>
           <mc:Fallback>
             <w:pict>
-              <v:oval w14:anchorId="7D4B3CE0" id="Ellipse 5" o:spid="_x0000_s1026" style="position:absolute;margin-left:153.9pt;margin-top:15.25pt;width:165.6pt;height:165.6pt;z-index:251665408;visibility:visible;mso-wrap-style:square;mso-wrap-distance-left:9pt;mso-wrap-distance-top:0;mso-wrap-distance-right:9pt;mso-wrap-distance-bottom:0;mso-position-horizontal:absolute;mso-position-horizontal-relative:margin;mso-position-vertical:absolute;mso-position-vertical-relative:text;v-text-anchor:middle" o:gfxdata="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" strokecolor="black [3213]" strokeweight="1pt">
+              <v:oval w14:anchorId="7D4B3CE0" id="Ellipse 5" o:spid="_x0000_s1026" style="position:absolute;margin-left:153.9pt;margin-top:15.25pt;width:165.6pt;height:165.6pt;z-index:251665408;visibility:visible;mso-wrap-style:square;mso-wrap-distance-left:9pt;mso-wrap-distance-top:0;mso-wrap-distance-right:9pt;mso-wrap-distance-bottom:0;mso-position-horizontal:absolute;mso-position-horizontal-relative:margin;mso-position-vertical:absolute;mso-position-vertical-relative:text;v-text-anchor:middle" o:gfxdata="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" strokecolor="black [3213]" strokeweight="1pt">
                 <v:fill r:id="rId9" o:title="" recolor="t" rotate="t" type="frame"/>
                 <v:stroke joinstyle="miter"/>
                 <v:shadow on="t" color="black" opacity="26214f" origin="-.5,-.5" offset=".74836mm,.74836mm"/>
@@ -1147,6 +1147,15 @@
     </w:p>
     <w:sdt>
       <w:sdtPr>
+        <w:rPr>
+          <w:rFonts w:asciiTheme="minorHAnsi" w:eastAsiaTheme="minorHAnsi" w:hAnsiTheme="minorHAnsi" w:cstheme="minorBidi"/>
+          <w:color w:val="auto"/>
+          <w:kern w:val="2"/>
+          <w:sz w:val="21"/>
+          <w:szCs w:val="22"/>
+          <w:lang w:eastAsia="en-US"/>
+          <w14:ligatures w14:val="standardContextual"/>
+        </w:rPr>
         <w:id w:val="-64648531"/>
         <w:docPartObj>
           <w:docPartGallery w:val="Table of Contents"/>
@@ -1155,16 +1164,11 @@
       </w:sdtPr>
       <w:sdtEndPr>
         <w:rPr>
-          <w:rFonts w:asciiTheme="minorHAnsi" w:eastAsiaTheme="minorHAnsi" w:hAnsiTheme="minorHAnsi" w:cstheme="minorHAnsi"/>
+          <w:rFonts w:cstheme="minorHAnsi"/>
           <w:b/>
           <w:bCs/>
           <w:noProof/>
-          <w:color w:val="auto"/>
-          <w:kern w:val="2"/>
-          <w:sz w:val="21"/>
-          <w:szCs w:val="21"/>
-          <w:lang w:eastAsia="en-US"/>
-          <w14:ligatures w14:val="standardContextual"/>
+          <w:szCs w:val="21"/>
         </w:rPr>
       </w:sdtEndPr>
       <w:sdtContent>
@@ -1218,7 +1222,7 @@
             </w:rPr>
             <w:fldChar w:fldCharType="separate"/>
           </w:r>
-          <w:hyperlink w:anchor="_Toc187437347" w:history="1">
+          <w:hyperlink w:anchor="_Toc187686028" w:history="1">
             <w:r>
               <w:rPr>
                 <w:rStyle w:val="Lienhypertexte"/>
@@ -1264,7 +1268,7 @@
                 <w:noProof/>
                 <w:webHidden/>
               </w:rPr>
-              <w:instrText xml:space="preserve"> PAGEREF _Toc187437347 \h </w:instrText>
+              <w:instrText xml:space="preserve"> PAGEREF _Toc187686028 \h </w:instrText>
             </w:r>
             <w:r>
               <w:rPr>
@@ -1312,7 +1316,7 @@
               <w:lang w:eastAsia="fr-FR"/>
             </w:rPr>
           </w:pPr>
-          <w:hyperlink w:anchor="_Toc187437348" w:history="1">
+          <w:hyperlink w:anchor="_Toc187686029" w:history="1">
             <w:r>
               <w:rPr>
                 <w:rStyle w:val="Lienhypertexte"/>
@@ -1358,7 +1362,7 @@
                 <w:noProof/>
                 <w:webHidden/>
               </w:rPr>
-              <w:instrText xml:space="preserve"> PAGEREF _Toc187437348 \h </w:instrText>
+              <w:instrText xml:space="preserve"> PAGEREF _Toc187686029 \h </w:instrText>
             </w:r>
             <w:r>
               <w:rPr>
@@ -1406,7 +1410,7 @@
               <w:lang w:eastAsia="fr-FR"/>
             </w:rPr>
           </w:pPr>
-          <w:hyperlink w:anchor="_Toc187437349" w:history="1">
+          <w:hyperlink w:anchor="_Toc187686030" w:history="1">
             <w:r>
               <w:rPr>
                 <w:rStyle w:val="Lienhypertexte"/>
@@ -1452,7 +1456,7 @@
                 <w:noProof/>
                 <w:webHidden/>
               </w:rPr>
-              <w:instrText xml:space="preserve"> PAGEREF _Toc187437349 \h </w:instrText>
+              <w:instrText xml:space="preserve"> PAGEREF _Toc187686030 \h </w:instrText>
             </w:r>
             <w:r>
               <w:rPr>
@@ -1500,7 +1504,7 @@
               <w:lang w:eastAsia="fr-FR"/>
             </w:rPr>
           </w:pPr>
-          <w:hyperlink w:anchor="_Toc187437350" w:history="1">
+          <w:hyperlink w:anchor="_Toc187686031" w:history="1">
             <w:r>
               <w:rPr>
                 <w:rStyle w:val="Lienhypertexte"/>
@@ -1546,7 +1550,7 @@
                 <w:noProof/>
                 <w:webHidden/>
               </w:rPr>
-              <w:instrText xml:space="preserve"> PAGEREF _Toc187437350 \h </w:instrText>
+              <w:instrText xml:space="preserve"> PAGEREF _Toc187686031 \h </w:instrText>
             </w:r>
             <w:r>
               <w:rPr>
@@ -1592,7 +1596,7 @@
               <w:lang w:eastAsia="fr-FR"/>
             </w:rPr>
           </w:pPr>
-          <w:hyperlink w:anchor="_Toc187437351" w:history="1">
+          <w:hyperlink w:anchor="_Toc187686032" w:history="1">
             <w:r>
               <w:rPr>
                 <w:rStyle w:val="Lienhypertexte"/>
@@ -1636,7 +1640,7 @@
                 <w:noProof/>
                 <w:webHidden/>
               </w:rPr>
-              <w:instrText xml:space="preserve"> PAGEREF _Toc187437351 \h </w:instrText>
+              <w:instrText xml:space="preserve"> PAGEREF _Toc187686032 \h </w:instrText>
             </w:r>
             <w:r>
               <w:rPr>
@@ -1684,7 +1688,7 @@
               <w:lang w:eastAsia="fr-FR"/>
             </w:rPr>
           </w:pPr>
-          <w:hyperlink w:anchor="_Toc187437352" w:history="1">
+          <w:hyperlink w:anchor="_Toc187686033" w:history="1">
             <w:r>
               <w:rPr>
                 <w:rStyle w:val="Lienhypertexte"/>
@@ -1730,7 +1734,7 @@
                 <w:noProof/>
                 <w:webHidden/>
               </w:rPr>
-              <w:instrText xml:space="preserve"> PAGEREF _Toc187437352 \h </w:instrText>
+              <w:instrText xml:space="preserve"> PAGEREF _Toc187686033 \h </w:instrText>
             </w:r>
             <w:r>
               <w:rPr>
@@ -1778,7 +1782,7 @@
               <w:lang w:eastAsia="fr-FR"/>
             </w:rPr>
           </w:pPr>
-          <w:hyperlink w:anchor="_Toc187437353" w:history="1">
+          <w:hyperlink w:anchor="_Toc187686034" w:history="1">
             <w:r>
               <w:rPr>
                 <w:rStyle w:val="Lienhypertexte"/>
@@ -1824,7 +1828,7 @@
                 <w:noProof/>
                 <w:webHidden/>
               </w:rPr>
-              <w:instrText xml:space="preserve"> PAGEREF _Toc187437353 \h </w:instrText>
+              <w:instrText xml:space="preserve"> PAGEREF _Toc187686034 \h </w:instrText>
             </w:r>
             <w:r>
               <w:rPr>
@@ -1872,7 +1876,7 @@
               <w:lang w:eastAsia="fr-FR"/>
             </w:rPr>
           </w:pPr>
-          <w:hyperlink w:anchor="_Toc187437354" w:history="1">
+          <w:hyperlink w:anchor="_Toc187686035" w:history="1">
             <w:r>
               <w:rPr>
                 <w:rStyle w:val="Lienhypertexte"/>
@@ -1897,7 +1901,21 @@
                 <w:rStyle w:val="Lienhypertexte"/>
                 <w:noProof/>
               </w:rPr>
-              <w:t>Paramétrages du problème</w:t>
+              <w:t>Paramétrages du</w:t>
+            </w:r>
+            <w:r>
+              <w:rPr>
+                <w:rStyle w:val="Lienhypertexte"/>
+                <w:noProof/>
+              </w:rPr>
+              <w:t xml:space="preserve"> </w:t>
+            </w:r>
+            <w:r>
+              <w:rPr>
+                <w:rStyle w:val="Lienhypertexte"/>
+                <w:noProof/>
+              </w:rPr>
+              <w:t>problème</w:t>
             </w:r>
             <w:r>
               <w:rPr>
@@ -1918,7 +1936,7 @@
                 <w:noProof/>
                 <w:webHidden/>
               </w:rPr>
-              <w:instrText xml:space="preserve"> PAGEREF _Toc187437354 \h </w:instrText>
+              <w:instrText xml:space="preserve"> PAGEREF _Toc187686035 \h </w:instrText>
             </w:r>
             <w:r>
               <w:rPr>
@@ -1964,7 +1982,7 @@
               <w:lang w:eastAsia="fr-FR"/>
             </w:rPr>
           </w:pPr>
-          <w:hyperlink w:anchor="_Toc187437355" w:history="1">
+          <w:hyperlink w:anchor="_Toc187686036" w:history="1">
             <w:r>
               <w:rPr>
                 <w:rStyle w:val="Lienhypertexte"/>
@@ -2008,7 +2026,7 @@
                 <w:noProof/>
                 <w:webHidden/>
               </w:rPr>
-              <w:instrText xml:space="preserve"> PAGEREF _Toc187437355 \h </w:instrText>
+              <w:instrText xml:space="preserve"> PAGEREF _Toc187686036 \h </w:instrText>
             </w:r>
             <w:r>
               <w:rPr>
@@ -2056,7 +2074,7 @@
               <w:lang w:eastAsia="fr-FR"/>
             </w:rPr>
           </w:pPr>
-          <w:hyperlink w:anchor="_Toc187437356" w:history="1">
+          <w:hyperlink w:anchor="_Toc187686037" w:history="1">
             <w:r>
               <w:rPr>
                 <w:rStyle w:val="Lienhypertexte"/>
@@ -2102,7 +2120,7 @@
                 <w:noProof/>
                 <w:webHidden/>
               </w:rPr>
-              <w:instrText xml:space="preserve"> PAGEREF _Toc187437356 \h </w:instrText>
+              <w:instrText xml:space="preserve"> PAGEREF _Toc187686037 \h </w:instrText>
             </w:r>
             <w:r>
               <w:rPr>
@@ -2123,80 +2141,6 @@
                 <w:webHidden/>
               </w:rPr>
               <w:t>6</w:t>
-            </w:r>
-            <w:r>
-              <w:rPr>
-                <w:noProof/>
-                <w:webHidden/>
-              </w:rPr>
-              <w:fldChar w:fldCharType="end"/>
-            </w:r>
-          </w:hyperlink>
-        </w:p>
-        <w:p>
-          <w:pPr>
-            <w:pStyle w:val="TM1"/>
-            <w:tabs>
-              <w:tab w:val="right" w:leader="dot" w:pos="9062"/>
-            </w:tabs>
-            <w:rPr>
-              <w:rFonts w:eastAsiaTheme="minorEastAsia" w:cstheme="minorBidi"/>
-              <w:b w:val="0"/>
-              <w:bCs w:val="0"/>
-              <w:noProof/>
-              <w:sz w:val="24"/>
-              <w:szCs w:val="24"/>
-              <w:lang w:eastAsia="fr-FR"/>
-            </w:rPr>
-          </w:pPr>
-          <w:hyperlink w:anchor="_Toc187437357" w:history="1">
-            <w:r>
-              <w:rPr>
-                <w:rStyle w:val="Lienhypertexte"/>
-                <w:noProof/>
-              </w:rPr>
-              <w:t>CONCLUSIONS</w:t>
-            </w:r>
-            <w:r>
-              <w:rPr>
-                <w:noProof/>
-                <w:webHidden/>
-              </w:rPr>
-              <w:tab/>
-            </w:r>
-            <w:r>
-              <w:rPr>
-                <w:noProof/>
-                <w:webHidden/>
-              </w:rPr>
-              <w:fldChar w:fldCharType="begin"/>
-            </w:r>
-            <w:r>
-              <w:rPr>
-                <w:noProof/>
-                <w:webHidden/>
-              </w:rPr>
-              <w:instrText xml:space="preserve"> PAGEREF _Toc187437357 \h </w:instrText>
-            </w:r>
-            <w:r>
-              <w:rPr>
-                <w:noProof/>
-                <w:webHidden/>
-              </w:rPr>
-            </w:r>
-            <w:r>
-              <w:rPr>
-                <w:noProof/>
-                <w:webHidden/>
-              </w:rPr>
-              <w:fldChar w:fldCharType="separate"/>
-            </w:r>
-            <w:r>
-              <w:rPr>
-                <w:noProof/>
-                <w:webHidden/>
-              </w:rPr>
-              <w:t>7</w:t>
             </w:r>
             <w:r>
               <w:rPr>
@@ -2223,13 +2167,13 @@
               <w:lang w:eastAsia="fr-FR"/>
             </w:rPr>
           </w:pPr>
-          <w:hyperlink w:anchor="_Toc187437358" w:history="1">
+          <w:hyperlink w:anchor="_Toc187686038" w:history="1">
             <w:r>
               <w:rPr>
                 <w:rStyle w:val="Lienhypertexte"/>
                 <w:noProof/>
               </w:rPr>
-              <w:t>Paramétrages du problème</w:t>
+              <w:t>3.1 Configurations des tests</w:t>
             </w:r>
             <w:r>
               <w:rPr>
@@ -2250,7 +2194,7 @@
                 <w:noProof/>
                 <w:webHidden/>
               </w:rPr>
-              <w:instrText xml:space="preserve"> PAGEREF _Toc187437358 \h </w:instrText>
+              <w:instrText xml:space="preserve"> PAGEREF _Toc187686038 \h </w:instrText>
             </w:r>
             <w:r>
               <w:rPr>
@@ -2270,7 +2214,7 @@
                 <w:noProof/>
                 <w:webHidden/>
               </w:rPr>
-              <w:t>7</w:t>
+              <w:t>6</w:t>
             </w:r>
             <w:r>
               <w:rPr>
@@ -2283,25 +2227,27 @@
         </w:p>
         <w:p>
           <w:pPr>
-            <w:pStyle w:val="TM3"/>
+            <w:pStyle w:val="TM2"/>
             <w:tabs>
               <w:tab w:val="right" w:leader="dot" w:pos="9062"/>
             </w:tabs>
             <w:rPr>
               <w:rFonts w:eastAsiaTheme="minorEastAsia" w:cstheme="minorBidi"/>
+              <w:i w:val="0"/>
+              <w:iCs w:val="0"/>
               <w:noProof/>
               <w:sz w:val="24"/>
               <w:szCs w:val="24"/>
               <w:lang w:eastAsia="fr-FR"/>
             </w:rPr>
           </w:pPr>
-          <w:hyperlink w:anchor="_Toc187437359" w:history="1">
+          <w:hyperlink w:anchor="_Toc187686039" w:history="1">
             <w:r>
               <w:rPr>
                 <w:rStyle w:val="Lienhypertexte"/>
                 <w:noProof/>
               </w:rPr>
-              <w:t>Algorithme Génétique</w:t>
+              <w:t>3.2 Résultat sous 3 itérations</w:t>
             </w:r>
             <w:r>
               <w:rPr>
@@ -2322,7 +2268,7 @@
                 <w:noProof/>
                 <w:webHidden/>
               </w:rPr>
-              <w:instrText xml:space="preserve"> PAGEREF _Toc187437359 \h </w:instrText>
+              <w:instrText xml:space="preserve"> PAGEREF _Toc187686039 \h </w:instrText>
             </w:r>
             <w:r>
               <w:rPr>
@@ -2342,7 +2288,7 @@
                 <w:noProof/>
                 <w:webHidden/>
               </w:rPr>
-              <w:t>7</w:t>
+              <w:t>6</w:t>
             </w:r>
             <w:r>
               <w:rPr>
@@ -2355,25 +2301,27 @@
         </w:p>
         <w:p>
           <w:pPr>
-            <w:pStyle w:val="TM3"/>
+            <w:pStyle w:val="TM2"/>
             <w:tabs>
               <w:tab w:val="right" w:leader="dot" w:pos="9062"/>
             </w:tabs>
             <w:rPr>
               <w:rFonts w:eastAsiaTheme="minorEastAsia" w:cstheme="minorBidi"/>
+              <w:i w:val="0"/>
+              <w:iCs w:val="0"/>
               <w:noProof/>
               <w:sz w:val="24"/>
               <w:szCs w:val="24"/>
               <w:lang w:eastAsia="fr-FR"/>
             </w:rPr>
           </w:pPr>
-          <w:hyperlink w:anchor="_Toc187437360" w:history="1">
+          <w:hyperlink w:anchor="_Toc187686040" w:history="1">
             <w:r>
               <w:rPr>
                 <w:rStyle w:val="Lienhypertexte"/>
                 <w:noProof/>
               </w:rPr>
-              <w:t>Recuit Simulé</w:t>
+              <w:t>3.3 Analyse comparative</w:t>
             </w:r>
             <w:r>
               <w:rPr>
@@ -2394,7 +2342,7 @@
                 <w:noProof/>
                 <w:webHidden/>
               </w:rPr>
-              <w:instrText xml:space="preserve"> PAGEREF _Toc187437360 \h </w:instrText>
+              <w:instrText xml:space="preserve"> PAGEREF _Toc187686040 \h </w:instrText>
             </w:r>
             <w:r>
               <w:rPr>
@@ -2414,7 +2362,7 @@
                 <w:noProof/>
                 <w:webHidden/>
               </w:rPr>
-              <w:t>7</w:t>
+              <w:t>8</w:t>
             </w:r>
             <w:r>
               <w:rPr>
@@ -2427,25 +2375,47 @@
         </w:p>
         <w:p>
           <w:pPr>
-            <w:pStyle w:val="TM3"/>
+            <w:pStyle w:val="TM1"/>
             <w:tabs>
+              <w:tab w:val="left" w:pos="480"/>
               <w:tab w:val="right" w:leader="dot" w:pos="9062"/>
             </w:tabs>
             <w:rPr>
               <w:rFonts w:eastAsiaTheme="minorEastAsia" w:cstheme="minorBidi"/>
+              <w:b w:val="0"/>
+              <w:bCs w:val="0"/>
               <w:noProof/>
               <w:sz w:val="24"/>
               <w:szCs w:val="24"/>
               <w:lang w:eastAsia="fr-FR"/>
             </w:rPr>
           </w:pPr>
-          <w:hyperlink w:anchor="_Toc187437361" w:history="1">
+          <w:hyperlink w:anchor="_Toc187686041" w:history="1">
             <w:r>
               <w:rPr>
                 <w:rStyle w:val="Lienhypertexte"/>
                 <w:noProof/>
               </w:rPr>
-              <w:t>Recherche Taboo</w:t>
+              <w:t>4.</w:t>
+            </w:r>
+            <w:r>
+              <w:rPr>
+                <w:rFonts w:eastAsiaTheme="minorEastAsia" w:cstheme="minorBidi"/>
+                <w:b w:val="0"/>
+                <w:bCs w:val="0"/>
+                <w:noProof/>
+                <w:sz w:val="24"/>
+                <w:szCs w:val="24"/>
+                <w:lang w:eastAsia="fr-FR"/>
+              </w:rPr>
+              <w:tab/>
+            </w:r>
+            <w:r>
+              <w:rPr>
+                <w:rStyle w:val="Lienhypertexte"/>
+                <w:noProof/>
+              </w:rPr>
+              <w:t>CONCLUSIONS</w:t>
             </w:r>
             <w:r>
               <w:rPr>
@@ -2466,7 +2436,7 @@
                 <w:noProof/>
                 <w:webHidden/>
               </w:rPr>
-              <w:instrText xml:space="preserve"> PAGEREF _Toc187437361 \h </w:instrText>
+              <w:instrText xml:space="preserve"> PAGEREF _Toc187686041 \h </w:instrText>
             </w:r>
             <w:r>
               <w:rPr>
@@ -2486,151 +2456,7 @@
                 <w:noProof/>
                 <w:webHidden/>
               </w:rPr>
-              <w:t>7</w:t>
-            </w:r>
-            <w:r>
-              <w:rPr>
-                <w:noProof/>
-                <w:webHidden/>
-              </w:rPr>
-              <w:fldChar w:fldCharType="end"/>
-            </w:r>
-          </w:hyperlink>
-        </w:p>
-        <w:p>
-          <w:pPr>
-            <w:pStyle w:val="TM3"/>
-            <w:tabs>
-              <w:tab w:val="right" w:leader="dot" w:pos="9062"/>
-            </w:tabs>
-            <w:rPr>
-              <w:rFonts w:eastAsiaTheme="minorEastAsia" w:cstheme="minorBidi"/>
-              <w:noProof/>
-              <w:sz w:val="24"/>
-              <w:szCs w:val="24"/>
-              <w:lang w:eastAsia="fr-FR"/>
-            </w:rPr>
-          </w:pPr>
-          <w:hyperlink w:anchor="_Toc187437362" w:history="1">
-            <w:r>
-              <w:rPr>
-                <w:rStyle w:val="Lienhypertexte"/>
-                <w:noProof/>
-              </w:rPr>
-              <w:t>Ant Colony Optimisation</w:t>
-            </w:r>
-            <w:r>
-              <w:rPr>
-                <w:noProof/>
-                <w:webHidden/>
-              </w:rPr>
-              <w:tab/>
-            </w:r>
-            <w:r>
-              <w:rPr>
-                <w:noProof/>
-                <w:webHidden/>
-              </w:rPr>
-              <w:fldChar w:fldCharType="begin"/>
-            </w:r>
-            <w:r>
-              <w:rPr>
-                <w:noProof/>
-                <w:webHidden/>
-              </w:rPr>
-              <w:instrText xml:space="preserve"> PAGEREF _Toc187437362 \h </w:instrText>
-            </w:r>
-            <w:r>
-              <w:rPr>
-                <w:noProof/>
-                <w:webHidden/>
-              </w:rPr>
-            </w:r>
-            <w:r>
-              <w:rPr>
-                <w:noProof/>
-                <w:webHidden/>
-              </w:rPr>
-              <w:fldChar w:fldCharType="separate"/>
-            </w:r>
-            <w:r>
-              <w:rPr>
-                <w:noProof/>
-                <w:webHidden/>
-              </w:rPr>
-              <w:t>7</w:t>
-            </w:r>
-            <w:r>
-              <w:rPr>
-                <w:noProof/>
-                <w:webHidden/>
-              </w:rPr>
-              <w:fldChar w:fldCharType="end"/>
-            </w:r>
-          </w:hyperlink>
-        </w:p>
-        <w:p>
-          <w:pPr>
-            <w:pStyle w:val="TM3"/>
-            <w:tabs>
-              <w:tab w:val="right" w:leader="dot" w:pos="9062"/>
-            </w:tabs>
-            <w:rPr>
-              <w:rFonts w:eastAsiaTheme="minorEastAsia" w:cstheme="minorBidi"/>
-              <w:noProof/>
-              <w:sz w:val="24"/>
-              <w:szCs w:val="24"/>
-              <w:lang w:eastAsia="fr-FR"/>
-            </w:rPr>
-          </w:pPr>
-          <w:hyperlink w:anchor="_Toc187437363" w:history="1">
-            <w:r>
-              <w:rPr>
-                <w:rStyle w:val="Lienhypertexte"/>
-                <w:noProof/>
-              </w:rPr>
-              <w:t>Particle Swarm Optimization</w:t>
-            </w:r>
-            <w:r>
-              <w:rPr>
-                <w:noProof/>
-                <w:webHidden/>
-              </w:rPr>
-              <w:tab/>
-            </w:r>
-            <w:r>
-              <w:rPr>
-                <w:noProof/>
-                <w:webHidden/>
-              </w:rPr>
-              <w:fldChar w:fldCharType="begin"/>
-            </w:r>
-            <w:r>
-              <w:rPr>
-                <w:noProof/>
-                <w:webHidden/>
-              </w:rPr>
-              <w:instrText xml:space="preserve"> PAGEREF _Toc187437363 \h </w:instrText>
-            </w:r>
-            <w:r>
-              <w:rPr>
-                <w:noProof/>
-                <w:webHidden/>
-              </w:rPr>
-            </w:r>
-            <w:r>
-              <w:rPr>
-                <w:noProof/>
-                <w:webHidden/>
-              </w:rPr>
-              <w:fldChar w:fldCharType="separate"/>
-            </w:r>
-            <w:r>
-              <w:rPr>
-                <w:noProof/>
-                <w:webHidden/>
-              </w:rPr>
-              <w:t>7</w:t>
+              <w:t>9</w:t>
             </w:r>
             <w:r>
               <w:rPr>
@@ -2691,7 +2517,7 @@
         </w:numPr>
         <w:jc w:val="center"/>
       </w:pPr>
-      <w:bookmarkStart w:id="0" w:name="_Toc187437347"/>
+      <w:bookmarkStart w:id="0" w:name="_Toc187686028"/>
       <w:r>
         <w:lastRenderedPageBreak/>
         <w:t>PRESENTATION DU PROBLEME</w:t>
@@ -2707,7 +2533,7 @@
         </w:numPr>
         <w:spacing w:line="276" w:lineRule="auto"/>
       </w:pPr>
-      <w:bookmarkStart w:id="1" w:name="_Toc187437348"/>
+      <w:bookmarkStart w:id="1" w:name="_Toc187686029"/>
       <w:r>
         <w:t>Contexte et Enjeux</w:t>
       </w:r>
@@ -2716,6 +2542,7 @@
     <w:p>
       <w:pPr>
         <w:spacing w:line="276" w:lineRule="auto"/>
+        <w:ind w:firstLine="708"/>
         <w:rPr>
           <w:rFonts w:cstheme="minorHAnsi"/>
           <w:szCs w:val="21"/>
@@ -2746,7 +2573,7 @@
           <w:numId w:val="34"/>
         </w:numPr>
       </w:pPr>
-      <w:bookmarkStart w:id="2" w:name="_Toc187437349"/>
+      <w:bookmarkStart w:id="2" w:name="_Toc187686030"/>
       <w:r>
         <w:t>Objectifs du projet</w:t>
       </w:r>
@@ -2779,7 +2606,7 @@
         <w:pStyle w:val="Paragraphedeliste"/>
         <w:numPr>
           <w:ilvl w:val="0"/>
-          <w:numId w:val="38"/>
+          <w:numId w:val="46"/>
         </w:numPr>
         <w:rPr>
           <w:rFonts w:cstheme="minorHAnsi"/>
@@ -2799,7 +2626,7 @@
         <w:pStyle w:val="Paragraphedeliste"/>
         <w:numPr>
           <w:ilvl w:val="0"/>
-          <w:numId w:val="38"/>
+          <w:numId w:val="46"/>
         </w:numPr>
         <w:rPr>
           <w:rFonts w:cstheme="minorHAnsi"/>
@@ -2819,7 +2646,7 @@
         <w:pStyle w:val="Paragraphedeliste"/>
         <w:numPr>
           <w:ilvl w:val="0"/>
-          <w:numId w:val="38"/>
+          <w:numId w:val="46"/>
         </w:numPr>
         <w:rPr>
           <w:rFonts w:cstheme="minorHAnsi"/>
@@ -2839,7 +2666,7 @@
         <w:pStyle w:val="Paragraphedeliste"/>
         <w:numPr>
           <w:ilvl w:val="0"/>
-          <w:numId w:val="38"/>
+          <w:numId w:val="46"/>
         </w:numPr>
         <w:rPr>
           <w:rFonts w:cstheme="minorHAnsi"/>
@@ -2859,7 +2686,7 @@
         <w:pStyle w:val="Paragraphedeliste"/>
         <w:numPr>
           <w:ilvl w:val="0"/>
-          <w:numId w:val="38"/>
+          <w:numId w:val="46"/>
         </w:numPr>
         <w:rPr>
           <w:rFonts w:cstheme="minorHAnsi"/>
@@ -2892,7 +2719,7 @@
         </w:numPr>
         <w:spacing w:line="276" w:lineRule="auto"/>
       </w:pPr>
-      <w:bookmarkStart w:id="3" w:name="_Toc187437350"/>
+      <w:bookmarkStart w:id="3" w:name="_Toc187686031"/>
       <w:r>
         <w:t>Description du système</w:t>
       </w:r>
@@ -2908,7 +2735,7 @@
         <w:pStyle w:val="Paragraphedeliste"/>
         <w:numPr>
           <w:ilvl w:val="0"/>
-          <w:numId w:val="37"/>
+          <w:numId w:val="47"/>
         </w:numPr>
         <w:rPr>
           <w:szCs w:val="20"/>
@@ -2918,13 +2745,7 @@
         <w:rPr>
           <w:szCs w:val="20"/>
         </w:rPr>
-        <w:t xml:space="preserve">Un </w:t>
-      </w:r>
-      <w:r>
-        <w:rPr>
-          <w:szCs w:val="20"/>
-        </w:rPr>
-        <w:t xml:space="preserve">réseau linéaire avec </w:t>
+        <w:t xml:space="preserve">Un réseau linéaire avec </w:t>
       </w:r>
       <w:r>
         <w:rPr>
@@ -2932,23 +2753,7 @@
           <w:iCs/>
           <w:szCs w:val="20"/>
         </w:rPr>
-        <w:t>N</w:t>
-      </w:r>
-      <w:r>
-        <w:rPr>
-          <w:i/>
-          <w:iCs/>
-          <w:szCs w:val="20"/>
-        </w:rPr>
-        <w:t>-</w:t>
-      </w:r>
-      <w:r>
-        <w:rPr>
-          <w:i/>
-          <w:iCs/>
-          <w:szCs w:val="20"/>
-        </w:rPr>
-        <w:t>arrêts</w:t>
+        <w:t>N-arrêts</w:t>
       </w:r>
       <w:r>
         <w:rPr>
@@ -2962,7 +2767,7 @@
         <w:pStyle w:val="Paragraphedeliste"/>
         <w:numPr>
           <w:ilvl w:val="0"/>
-          <w:numId w:val="37"/>
+          <w:numId w:val="47"/>
         </w:numPr>
       </w:pPr>
       <w:r>
@@ -2973,21 +2778,7 @@
           <w:i/>
           <w:iCs/>
         </w:rPr>
-        <w:t>M</w:t>
-      </w:r>
-      <w:r>
-        <w:rPr>
-          <w:i/>
-          <w:iCs/>
-        </w:rPr>
-        <w:t>-</w:t>
-      </w:r>
-      <w:r>
-        <w:rPr>
-          <w:i/>
-          <w:iCs/>
-        </w:rPr>
-        <w:t>bus</w:t>
+        <w:t>M-bus</w:t>
       </w:r>
       <w:r>
         <w:t xml:space="preserve"> identiques avec une capacité définie </w:t>
@@ -2998,7 +2789,7 @@
         <w:pStyle w:val="Paragraphedeliste"/>
         <w:numPr>
           <w:ilvl w:val="0"/>
-          <w:numId w:val="37"/>
+          <w:numId w:val="47"/>
         </w:numPr>
         <w:rPr>
           <w:szCs w:val="20"/>
@@ -3016,7 +2807,7 @@
         <w:pStyle w:val="Paragraphedeliste"/>
         <w:numPr>
           <w:ilvl w:val="0"/>
-          <w:numId w:val="37"/>
+          <w:numId w:val="47"/>
         </w:numPr>
         <w:rPr>
           <w:szCs w:val="20"/>
@@ -3034,7 +2825,7 @@
         <w:pStyle w:val="Paragraphedeliste"/>
         <w:numPr>
           <w:ilvl w:val="0"/>
-          <w:numId w:val="37"/>
+          <w:numId w:val="47"/>
         </w:numPr>
         <w:rPr>
           <w:szCs w:val="20"/>
@@ -3055,7 +2846,7 @@
           <w:numId w:val="34"/>
         </w:numPr>
       </w:pPr>
-      <w:bookmarkStart w:id="4" w:name="_Toc187437351"/>
+      <w:bookmarkStart w:id="4" w:name="_Toc187686032"/>
       <w:r>
         <w:t>Contraintes du système</w:t>
       </w:r>
@@ -3066,7 +2857,7 @@
         <w:pStyle w:val="Paragraphedeliste"/>
         <w:numPr>
           <w:ilvl w:val="0"/>
-          <w:numId w:val="36"/>
+          <w:numId w:val="48"/>
         </w:numPr>
         <w:spacing w:line="276" w:lineRule="auto"/>
         <w:rPr>
@@ -3079,7 +2870,21 @@
           <w:rFonts w:ascii="Aptos" w:hAnsi="Aptos"/>
           <w:szCs w:val="21"/>
         </w:rPr>
-        <w:t>Plage horaire de service définies entre 6h – 22h</w:t>
+        <w:t>Plage horaire de service définies entre 6h – 2</w:t>
+      </w:r>
+      <w:r>
+        <w:rPr>
+          <w:rFonts w:ascii="Aptos" w:hAnsi="Aptos"/>
+          <w:szCs w:val="21"/>
+        </w:rPr>
+        <w:t>4</w:t>
+      </w:r>
+      <w:r>
+        <w:rPr>
+          <w:rFonts w:ascii="Aptos" w:hAnsi="Aptos"/>
+          <w:szCs w:val="21"/>
+        </w:rPr>
+        <w:t>h</w:t>
       </w:r>
     </w:p>
     <w:p>
@@ -3087,7 +2892,7 @@
         <w:pStyle w:val="Paragraphedeliste"/>
         <w:numPr>
           <w:ilvl w:val="0"/>
-          <w:numId w:val="36"/>
+          <w:numId w:val="48"/>
         </w:numPr>
         <w:spacing w:line="276" w:lineRule="auto"/>
         <w:rPr>
@@ -3108,7 +2913,7 @@
         <w:pStyle w:val="Paragraphedeliste"/>
         <w:numPr>
           <w:ilvl w:val="0"/>
-          <w:numId w:val="36"/>
+          <w:numId w:val="48"/>
         </w:numPr>
         <w:spacing w:line="276" w:lineRule="auto"/>
         <w:rPr>
@@ -3129,7 +2934,7 @@
         <w:pStyle w:val="Paragraphedeliste"/>
         <w:numPr>
           <w:ilvl w:val="0"/>
-          <w:numId w:val="36"/>
+          <w:numId w:val="48"/>
         </w:numPr>
         <w:spacing w:line="276" w:lineRule="auto"/>
         <w:rPr>
@@ -3150,7 +2955,7 @@
         <w:pStyle w:val="Paragraphedeliste"/>
         <w:numPr>
           <w:ilvl w:val="0"/>
-          <w:numId w:val="36"/>
+          <w:numId w:val="48"/>
         </w:numPr>
         <w:spacing w:line="276" w:lineRule="auto"/>
         <w:rPr>
@@ -3169,7 +2974,7 @@
     <w:p>
       <w:pPr>
         <w:spacing w:line="276" w:lineRule="auto"/>
-        <w:ind w:left="360"/>
+        <w:ind w:firstLine="708"/>
         <w:rPr>
           <w:rFonts w:cstheme="minorHAnsi"/>
           <w:szCs w:val="21"/>
@@ -3199,7 +3004,7 @@
           <w:numId w:val="34"/>
         </w:numPr>
       </w:pPr>
-      <w:bookmarkStart w:id="5" w:name="_Toc187437352"/>
+      <w:bookmarkStart w:id="5" w:name="_Toc187686033"/>
       <w:r>
         <w:t>Modélisation mathématique du problème</w:t>
       </w:r>
@@ -3207,6 +3012,9 @@
     </w:p>
     <w:p/>
     <w:p>
+      <w:pPr>
+        <w:ind w:firstLine="708"/>
+      </w:pPr>
       <w:r>
         <w:t>Pour traiter ce problème on va représenter le problème de la manière suivante :</w:t>
       </w:r>
@@ -3304,6 +3112,7 @@
           <w:iCs/>
           <w:szCs w:val="21"/>
         </w:rPr>
+        <w:lastRenderedPageBreak/>
         <w:t>M</w:t>
       </w:r>
       <w:r>
@@ -3355,7 +3164,6 @@
           <w:szCs w:val="21"/>
         </w:rPr>
       </w:pPr>
-      <w:proofErr w:type="gramStart"/>
       <w:r>
         <w:rPr>
           <w:rFonts w:ascii="Times New Roman" w:hAnsi="Times New Roman" w:cs="Times New Roman"/>
@@ -3363,17 +3171,7 @@
           <w:iCs/>
           <w:szCs w:val="21"/>
         </w:rPr>
-        <w:t>i</w:t>
-      </w:r>
-      <w:proofErr w:type="gramEnd"/>
-      <w:r>
-        <w:rPr>
-          <w:rFonts w:ascii="Times New Roman" w:hAnsi="Times New Roman" w:cs="Times New Roman"/>
-          <w:i/>
-          <w:iCs/>
-          <w:szCs w:val="21"/>
-        </w:rPr>
-        <w:t xml:space="preserve"> </w:t>
+        <w:t xml:space="preserve">i </w:t>
       </w:r>
       <w:r>
         <w:rPr>
@@ -3444,27 +3242,7 @@
           <w:iCs/>
           <w:szCs w:val="21"/>
         </w:rPr>
-        <w:t xml:space="preserve"> {</w:t>
-      </w:r>
-      <w:proofErr w:type="gramStart"/>
-      <w:r>
-        <w:rPr>
-          <w:rFonts w:ascii="Times New Roman" w:hAnsi="Times New Roman" w:cs="Times New Roman"/>
-          <w:i/>
-          <w:iCs/>
-          <w:szCs w:val="21"/>
-        </w:rPr>
-        <w:t>1,...</w:t>
-      </w:r>
-      <w:proofErr w:type="gramEnd"/>
-      <w:r>
-        <w:rPr>
-          <w:rFonts w:ascii="Times New Roman" w:hAnsi="Times New Roman" w:cs="Times New Roman"/>
-          <w:i/>
-          <w:iCs/>
-          <w:szCs w:val="21"/>
-        </w:rPr>
-        <w:t>,M}</w:t>
+        <w:t xml:space="preserve"> {1,...,M}</w:t>
       </w:r>
       <w:r>
         <w:rPr>
@@ -3544,7 +3322,6 @@
           <w:szCs w:val="21"/>
         </w:rPr>
       </w:pPr>
-      <w:proofErr w:type="gramStart"/>
       <w:r>
         <w:rPr>
           <w:rFonts w:ascii="Times New Roman" w:hAnsi="Times New Roman" w:cs="Times New Roman"/>
@@ -3554,7 +3331,6 @@
         </w:rPr>
         <w:t>p</w:t>
       </w:r>
-      <w:proofErr w:type="gramEnd"/>
       <w:r>
         <w:rPr>
           <w:rFonts w:ascii="Times New Roman" w:hAnsi="Times New Roman" w:cs="Times New Roman"/>
@@ -3574,14 +3350,7 @@
           <w:rFonts w:cstheme="minorHAnsi"/>
           <w:szCs w:val="21"/>
         </w:rPr>
-        <w:t>, p</w:t>
-      </w:r>
-      <w:r>
-        <w:rPr>
-          <w:rFonts w:cstheme="minorHAnsi"/>
-          <w:szCs w:val="21"/>
-        </w:rPr>
-        <w:t xml:space="preserve">our chaque passager </w:t>
+        <w:t xml:space="preserve">, pour chaque passager </w:t>
       </w:r>
       <w:r>
         <w:rPr>
@@ -3632,21 +3401,7 @@
           <w:rFonts w:cstheme="minorHAnsi"/>
           <w:szCs w:val="21"/>
         </w:rPr>
-        <w:t>,</w:t>
-      </w:r>
-      <w:r>
-        <w:rPr>
-          <w:rFonts w:cstheme="minorHAnsi"/>
-          <w:szCs w:val="21"/>
-        </w:rPr>
-        <w:t>on dispose de l’heure (en minutes depuis minuit) de son arrivée</w:t>
-      </w:r>
-      <w:r>
-        <w:rPr>
-          <w:rFonts w:cstheme="minorHAnsi"/>
-          <w:szCs w:val="21"/>
-        </w:rPr>
-        <w:t> :</w:t>
+        <w:t>,on dispose de l’heure (en minutes depuis minuit) de son arrivée :</w:t>
       </w:r>
       <w:r>
         <w:rPr>
@@ -3714,7 +3469,6 @@
           <w:szCs w:val="21"/>
         </w:rPr>
       </w:pPr>
-      <w:proofErr w:type="gramStart"/>
       <w:r>
         <w:rPr>
           <w:rFonts w:ascii="Times New Roman" w:hAnsi="Times New Roman" w:cs="Times New Roman"/>
@@ -3734,7 +3488,6 @@
         </w:rPr>
         <w:t>i</w:t>
       </w:r>
-      <w:proofErr w:type="gramEnd"/>
       <w:r>
         <w:rPr>
           <w:rFonts w:cstheme="minorHAnsi"/>
@@ -3793,7 +3546,6 @@
           <w:szCs w:val="21"/>
         </w:rPr>
       </w:pPr>
-      <w:proofErr w:type="gramStart"/>
       <w:r>
         <w:rPr>
           <w:rFonts w:ascii="Times New Roman" w:hAnsi="Times New Roman" w:cs="Times New Roman"/>
@@ -3813,7 +3565,6 @@
         </w:rPr>
         <w:t>i,p</w:t>
       </w:r>
-      <w:proofErr w:type="gramEnd"/>
       <w:r>
         <w:rPr>
           <w:rFonts w:cstheme="minorHAnsi"/>
@@ -3865,29 +3616,18 @@
           <w:iCs/>
           <w:szCs w:val="21"/>
         </w:rPr>
-        <w:t>[</w:t>
-      </w:r>
-      <w:proofErr w:type="gramStart"/>
+        <w:t>[t</w:t>
+      </w:r>
       <w:r>
         <w:rPr>
           <w:rFonts w:ascii="Times New Roman" w:hAnsi="Times New Roman" w:cs="Times New Roman"/>
           <w:i/>
           <w:iCs/>
           <w:szCs w:val="21"/>
-        </w:rPr>
-        <w:t>t</w:t>
-      </w:r>
-      <w:r>
-        <w:rPr>
-          <w:rFonts w:ascii="Times New Roman" w:hAnsi="Times New Roman" w:cs="Times New Roman"/>
-          <w:i/>
-          <w:iCs/>
-          <w:szCs w:val="21"/>
           <w:vertAlign w:val="subscript"/>
         </w:rPr>
         <w:t>min</w:t>
       </w:r>
-      <w:proofErr w:type="gramEnd"/>
       <w:r>
         <w:rPr>
           <w:rFonts w:ascii="Times New Roman" w:hAnsi="Times New Roman" w:cs="Times New Roman"/>
@@ -3937,7 +3677,6 @@
           <w:szCs w:val="21"/>
         </w:rPr>
       </w:pPr>
-      <w:proofErr w:type="gramStart"/>
       <w:r>
         <w:rPr>
           <w:rFonts w:ascii="Times New Roman" w:hAnsi="Times New Roman" w:cs="Times New Roman"/>
@@ -3957,7 +3696,6 @@
         </w:rPr>
         <w:t>i,b</w:t>
       </w:r>
-      <w:proofErr w:type="gramEnd"/>
       <w:r>
         <w:rPr>
           <w:rFonts w:cstheme="minorHAnsi"/>
@@ -4021,7 +3759,6 @@
           <w:szCs w:val="21"/>
         </w:rPr>
       </w:pPr>
-      <w:proofErr w:type="gramStart"/>
       <w:r>
         <w:rPr>
           <w:rFonts w:ascii="Times New Roman" w:hAnsi="Times New Roman" w:cs="Times New Roman"/>
@@ -4041,7 +3778,6 @@
         </w:rPr>
         <w:t>i,b</w:t>
       </w:r>
-      <w:proofErr w:type="gramEnd"/>
       <w:r>
         <w:rPr>
           <w:rFonts w:cstheme="minorHAnsi"/>
@@ -4077,7 +3813,6 @@
           <w:szCs w:val="21"/>
         </w:rPr>
       </w:pPr>
-      <w:proofErr w:type="gramStart"/>
       <w:r>
         <w:rPr>
           <w:rFonts w:ascii="Times New Roman" w:hAnsi="Times New Roman" w:cs="Times New Roman"/>
@@ -4097,7 +3832,6 @@
         </w:rPr>
         <w:t>i,b</w:t>
       </w:r>
-      <w:proofErr w:type="gramEnd"/>
       <w:r>
         <w:rPr>
           <w:rFonts w:cstheme="minorHAnsi"/>
@@ -4165,15 +3899,7 @@
           <w:sz w:val="21"/>
           <w:szCs w:val="21"/>
         </w:rPr>
-        <w:t>L</w:t>
-      </w:r>
-      <w:r>
-        <w:rPr>
-          <w:rFonts w:asciiTheme="minorHAnsi" w:hAnsiTheme="minorHAnsi" w:cstheme="minorHAnsi"/>
-          <w:sz w:val="21"/>
-          <w:szCs w:val="21"/>
-        </w:rPr>
-        <w:t>a fonction à minimiser représente la somme totale des temps d'attente :</w:t>
+        <w:t>La fonction à minimiser représente la somme totale des temps d'attente :</w:t>
       </w:r>
     </w:p>
     <w:p>
@@ -4187,6 +3913,7 @@
       <w:r>
         <w:rPr>
           <w:rFonts w:cstheme="minorHAnsi"/>
+          <w:noProof/>
           <w:szCs w:val="21"/>
         </w:rPr>
         <w:drawing>
@@ -4250,7 +3977,7 @@
         <w:pStyle w:val="Paragraphedeliste"/>
         <w:numPr>
           <w:ilvl w:val="0"/>
-          <w:numId w:val="36"/>
+          <w:numId w:val="49"/>
         </w:numPr>
         <w:rPr>
           <w:rFonts w:cstheme="minorHAnsi"/>
@@ -4277,6 +4004,7 @@
       <w:r>
         <w:rPr>
           <w:rFonts w:cstheme="minorHAnsi"/>
+          <w:noProof/>
           <w:szCs w:val="21"/>
         </w:rPr>
         <w:drawing>
@@ -4321,7 +4049,7 @@
         <w:pStyle w:val="Paragraphedeliste"/>
         <w:numPr>
           <w:ilvl w:val="0"/>
-          <w:numId w:val="36"/>
+          <w:numId w:val="49"/>
         </w:numPr>
         <w:jc w:val="left"/>
         <w:rPr>
@@ -4334,6 +4062,7 @@
           <w:rFonts w:cstheme="minorHAnsi"/>
           <w:szCs w:val="21"/>
         </w:rPr>
+        <w:lastRenderedPageBreak/>
         <w:t>Ordonnancement des bus :</w:t>
       </w:r>
     </w:p>
@@ -4349,6 +4078,7 @@
       <w:r>
         <w:rPr>
           <w:rFonts w:cstheme="minorHAnsi"/>
+          <w:noProof/>
           <w:szCs w:val="21"/>
         </w:rPr>
         <w:drawing>
@@ -4393,7 +4123,7 @@
         <w:pStyle w:val="Paragraphedeliste"/>
         <w:numPr>
           <w:ilvl w:val="0"/>
-          <w:numId w:val="36"/>
+          <w:numId w:val="49"/>
         </w:numPr>
         <w:jc w:val="left"/>
         <w:rPr>
@@ -4577,8 +4307,9 @@
         </w:numPr>
         <w:jc w:val="center"/>
       </w:pPr>
-      <w:bookmarkStart w:id="6" w:name="_Toc187437353"/>
-      <w:r>
+      <w:bookmarkStart w:id="6" w:name="_Toc187686034"/>
+      <w:r>
+        <w:lastRenderedPageBreak/>
         <w:t>IMPLEMENTATION</w:t>
       </w:r>
       <w:r>
@@ -4628,32 +4359,25 @@
           <w:numId w:val="34"/>
         </w:numPr>
       </w:pPr>
-      <w:bookmarkStart w:id="7" w:name="_Toc187437354"/>
-      <w:r>
-        <w:t>Paramétrages</w:t>
-      </w:r>
-      <w:r>
-        <w:t xml:space="preserve"> du problème</w:t>
+      <w:bookmarkStart w:id="7" w:name="_Toc187686035"/>
+      <w:r>
+        <w:t>Paramétrages du problème</w:t>
       </w:r>
       <w:bookmarkEnd w:id="7"/>
     </w:p>
     <w:p>
       <w:pPr>
         <w:pStyle w:val="Titre3"/>
-        <w:numPr>
-          <w:ilvl w:val="2"/>
-          <w:numId w:val="34"/>
-        </w:numPr>
-        <w:rPr>
-          <w:color w:val="192957"/>
-        </w:rPr>
-      </w:pPr>
-      <w:bookmarkStart w:id="8" w:name="_Toc187437355"/>
-      <w:r>
-        <w:rPr>
-          <w:color w:val="192957"/>
-        </w:rPr>
-        <w:t>Recuit Simulé</w:t>
+      </w:pPr>
+      <w:bookmarkStart w:id="8" w:name="_Toc187686036"/>
+      <w:r>
+        <w:t xml:space="preserve">2.1.1- </w:t>
+      </w:r>
+      <w:r>
+        <w:t>Recuit</w:t>
+      </w:r>
+      <w:r>
+        <w:t xml:space="preserve"> Simulé</w:t>
       </w:r>
       <w:bookmarkEnd w:id="8"/>
     </w:p>
@@ -4802,21 +4526,12 @@
     <w:p/>
     <w:p>
       <w:pPr>
-        <w:pStyle w:val="Paragraphedeliste"/>
-        <w:numPr>
-          <w:ilvl w:val="2"/>
-          <w:numId w:val="34"/>
-        </w:numPr>
-        <w:rPr>
-          <w:rFonts w:asciiTheme="majorHAnsi" w:hAnsiTheme="majorHAnsi" w:cstheme="majorHAnsi"/>
-          <w:color w:val="192957"/>
-        </w:rPr>
-      </w:pPr>
-      <w:r>
-        <w:rPr>
-          <w:rFonts w:asciiTheme="majorHAnsi" w:hAnsiTheme="majorHAnsi" w:cstheme="majorHAnsi"/>
-          <w:color w:val="192957"/>
-        </w:rPr>
+        <w:pStyle w:val="Titre3"/>
+      </w:pPr>
+      <w:r>
+        <w:t xml:space="preserve">2.1.2- </w:t>
+      </w:r>
+      <w:r>
         <w:t>Algorithme Génétique</w:t>
       </w:r>
     </w:p>
@@ -4966,10 +4681,7 @@
         </w:numPr>
       </w:pPr>
       <w:r>
-        <w:t>Sélection élitiste des meilleurs individus</w:t>
-      </w:r>
-      <w:r>
-        <w:t>.</w:t>
+        <w:t>Sélection élitiste des meilleurs individus.</w:t>
       </w:r>
     </w:p>
     <w:p>
@@ -4981,16 +4693,7 @@
         </w:numPr>
       </w:pPr>
       <w:r>
-        <w:t>Croisement à un point</w:t>
-      </w:r>
-      <w:r>
-        <w:t xml:space="preserve"> aléatoire</w:t>
-      </w:r>
-      <w:r>
-        <w:t xml:space="preserve"> avec vérification de validité</w:t>
-      </w:r>
-      <w:r>
-        <w:t>.</w:t>
+        <w:t>Croisement à un point aléatoire avec vérification de validité.</w:t>
       </w:r>
     </w:p>
     <w:p>
@@ -5002,37 +4705,21 @@
         </w:numPr>
       </w:pPr>
       <w:r>
-        <w:t>Mutation par modification aléatoire des horaires</w:t>
-      </w:r>
-      <w:r>
-        <w:t>.</w:t>
+        <w:t>Mutation par modification aléatoire des horaires.</w:t>
       </w:r>
     </w:p>
     <w:p/>
     <w:p>
       <w:pPr>
-        <w:pStyle w:val="Paragraphedeliste"/>
-        <w:numPr>
-          <w:ilvl w:val="2"/>
-          <w:numId w:val="34"/>
-        </w:numPr>
-        <w:rPr>
-          <w:rFonts w:asciiTheme="majorHAnsi" w:hAnsiTheme="majorHAnsi" w:cstheme="majorHAnsi"/>
-          <w:color w:val="192957"/>
-        </w:rPr>
-      </w:pPr>
-      <w:r>
-        <w:rPr>
-          <w:rFonts w:asciiTheme="majorHAnsi" w:hAnsiTheme="majorHAnsi" w:cstheme="majorHAnsi"/>
-          <w:color w:val="192957"/>
-        </w:rPr>
+        <w:pStyle w:val="Titre3"/>
+      </w:pPr>
+      <w:r>
+        <w:t xml:space="preserve">2.1.3- </w:t>
+      </w:r>
+      <w:r>
         <w:t xml:space="preserve">Recherche </w:t>
       </w:r>
       <w:r>
-        <w:rPr>
-          <w:rFonts w:asciiTheme="majorHAnsi" w:hAnsiTheme="majorHAnsi" w:cstheme="majorHAnsi"/>
-          <w:color w:val="192957"/>
-        </w:rPr>
         <w:t>Tabou</w:t>
       </w:r>
     </w:p>
@@ -5160,39 +4847,33 @@
     </w:p>
     <w:p>
       <w:pPr>
-        <w:pStyle w:val="Paragraphedeliste"/>
-        <w:numPr>
-          <w:ilvl w:val="2"/>
-          <w:numId w:val="34"/>
-        </w:numPr>
-        <w:rPr>
-          <w:rFonts w:asciiTheme="majorHAnsi" w:hAnsiTheme="majorHAnsi" w:cstheme="majorHAnsi"/>
-          <w:color w:val="192957"/>
-        </w:rPr>
-      </w:pPr>
-      <w:r>
-        <w:rPr>
-          <w:rFonts w:asciiTheme="majorHAnsi" w:hAnsiTheme="majorHAnsi" w:cstheme="majorHAnsi"/>
-          <w:color w:val="192957"/>
-        </w:rPr>
+        <w:pStyle w:val="Titre4"/>
+      </w:pPr>
+      <w:r>
+        <w:t xml:space="preserve">2.1.4- </w:t>
+      </w:r>
+      <w:r>
         <w:t xml:space="preserve">Ant </w:t>
       </w:r>
       <w:proofErr w:type="spellStart"/>
       <w:r>
-        <w:rPr>
-          <w:rFonts w:asciiTheme="majorHAnsi" w:hAnsiTheme="majorHAnsi" w:cstheme="majorHAnsi"/>
-          <w:color w:val="192957"/>
-        </w:rPr>
         <w:t>Colony</w:t>
       </w:r>
       <w:proofErr w:type="spellEnd"/>
       <w:r>
-        <w:rPr>
-          <w:rFonts w:asciiTheme="majorHAnsi" w:hAnsiTheme="majorHAnsi" w:cstheme="majorHAnsi"/>
-          <w:color w:val="192957"/>
-        </w:rPr>
-        <w:t xml:space="preserve"> Optimisation</w:t>
-      </w:r>
+        <w:t xml:space="preserve"> </w:t>
+      </w:r>
+      <w:proofErr w:type="spellStart"/>
+      <w:r>
+        <w:t>Optimi</w:t>
+      </w:r>
+      <w:r>
+        <w:t>z</w:t>
+      </w:r>
+      <w:r>
+        <w:t>ation</w:t>
+      </w:r>
+      <w:proofErr w:type="spellEnd"/>
     </w:p>
     <w:p>
       <w:pPr>
@@ -5272,10 +4953,7 @@
         </w:numPr>
       </w:pPr>
       <w:r>
-        <w:t>Taux d’évaporation</w:t>
-      </w:r>
-      <w:r>
-        <w:t> : 0,1</w:t>
+        <w:t>Taux d’évaporation : 0,1</w:t>
       </w:r>
     </w:p>
     <w:p>
@@ -5332,62 +5010,33 @@
     <w:p/>
     <w:p>
       <w:pPr>
-        <w:pStyle w:val="Paragraphedeliste"/>
-        <w:numPr>
-          <w:ilvl w:val="2"/>
-          <w:numId w:val="34"/>
-        </w:numPr>
-        <w:rPr>
-          <w:rFonts w:asciiTheme="majorHAnsi" w:hAnsiTheme="majorHAnsi" w:cstheme="majorHAnsi"/>
-          <w:color w:val="192957"/>
-        </w:rPr>
-      </w:pPr>
+        <w:pStyle w:val="Titre3"/>
+      </w:pPr>
+      <w:r>
+        <w:t xml:space="preserve">2.1.5- </w:t>
+      </w:r>
       <w:proofErr w:type="spellStart"/>
       <w:r>
-        <w:rPr>
-          <w:rFonts w:asciiTheme="majorHAnsi" w:hAnsiTheme="majorHAnsi" w:cstheme="majorHAnsi"/>
-          <w:color w:val="192957"/>
-        </w:rPr>
         <w:t>Particle</w:t>
       </w:r>
       <w:proofErr w:type="spellEnd"/>
       <w:r>
-        <w:rPr>
-          <w:rFonts w:asciiTheme="majorHAnsi" w:hAnsiTheme="majorHAnsi" w:cstheme="majorHAnsi"/>
-          <w:color w:val="192957"/>
-        </w:rPr>
         <w:t xml:space="preserve"> </w:t>
       </w:r>
       <w:proofErr w:type="spellStart"/>
       <w:r>
-        <w:rPr>
-          <w:rFonts w:asciiTheme="majorHAnsi" w:hAnsiTheme="majorHAnsi" w:cstheme="majorHAnsi"/>
-          <w:color w:val="192957"/>
-        </w:rPr>
         <w:t>Swarm</w:t>
       </w:r>
       <w:proofErr w:type="spellEnd"/>
       <w:r>
-        <w:rPr>
-          <w:rFonts w:asciiTheme="majorHAnsi" w:hAnsiTheme="majorHAnsi" w:cstheme="majorHAnsi"/>
-          <w:color w:val="192957"/>
-        </w:rPr>
         <w:t xml:space="preserve"> </w:t>
       </w:r>
       <w:proofErr w:type="spellStart"/>
       <w:r>
-        <w:rPr>
-          <w:rFonts w:asciiTheme="majorHAnsi" w:hAnsiTheme="majorHAnsi" w:cstheme="majorHAnsi"/>
-          <w:color w:val="192957"/>
-        </w:rPr>
         <w:t>Optimization</w:t>
       </w:r>
       <w:proofErr w:type="spellEnd"/>
       <w:r>
-        <w:rPr>
-          <w:rFonts w:asciiTheme="majorHAnsi" w:hAnsiTheme="majorHAnsi" w:cstheme="majorHAnsi"/>
-          <w:color w:val="192957"/>
-        </w:rPr>
         <w:t xml:space="preserve"> </w:t>
       </w:r>
     </w:p>
@@ -5415,16 +5064,7 @@
         </w:numPr>
       </w:pPr>
       <w:r>
-        <w:t xml:space="preserve">Nombre de </w:t>
-      </w:r>
-      <w:r>
-        <w:t>particule</w:t>
-      </w:r>
-      <w:r>
-        <w:t> :</w:t>
-      </w:r>
-      <w:r>
-        <w:t> </w:t>
+        <w:t>Nombre de particule : </w:t>
       </w:r>
       <w:r>
         <w:t>100</w:t>
@@ -5439,10 +5079,7 @@
         </w:numPr>
       </w:pPr>
       <w:r>
-        <w:t>Nombre d’itérations :</w:t>
-      </w:r>
-      <w:r>
-        <w:t> </w:t>
+        <w:t>Nombre d’itérations : </w:t>
       </w:r>
       <w:r>
         <w:t>100</w:t>
@@ -5457,16 +5094,7 @@
         </w:numPr>
       </w:pPr>
       <w:r>
-        <w:t>Facteur d</w:t>
-      </w:r>
-      <w:r>
-        <w:t>’inertie</w:t>
-      </w:r>
-      <w:r>
-        <w:t> :</w:t>
-      </w:r>
-      <w:r>
-        <w:t> </w:t>
+        <w:t>Facteur d’inertie : </w:t>
       </w:r>
       <w:r>
         <w:t>0,</w:t>
@@ -5484,16 +5112,7 @@
         </w:numPr>
       </w:pPr>
       <w:r>
-        <w:t xml:space="preserve">Facteur </w:t>
-      </w:r>
-      <w:r>
-        <w:t>cognitif</w:t>
-      </w:r>
-      <w:r>
-        <w:t> :</w:t>
-      </w:r>
-      <w:r>
-        <w:t> </w:t>
+        <w:t>Facteur cognitif : </w:t>
       </w:r>
       <w:r>
         <w:t>1</w:t>
@@ -5511,13 +5130,7 @@
         </w:numPr>
       </w:pPr>
       <w:r>
-        <w:t>Facteur social</w:t>
-      </w:r>
-      <w:r>
-        <w:t> :</w:t>
-      </w:r>
-      <w:r>
-        <w:t> </w:t>
+        <w:t>Facteur social : </w:t>
       </w:r>
       <w:r>
         <w:t>1</w:t>
@@ -5547,10 +5160,7 @@
         </w:numPr>
       </w:pPr>
       <w:r>
-        <w:t>Mise à jour des positions et vitesses</w:t>
-      </w:r>
-      <w:r>
-        <w:t xml:space="preserve">. </w:t>
+        <w:t xml:space="preserve">Mise à jour des positions et vitesses. </w:t>
       </w:r>
     </w:p>
     <w:p>
@@ -5562,10 +5172,7 @@
         </w:numPr>
       </w:pPr>
       <w:r>
-        <w:t>Influence des meilleures positions locales et globales</w:t>
-      </w:r>
-      <w:r>
-        <w:t xml:space="preserve">. </w:t>
+        <w:t xml:space="preserve">Influence des meilleures positions locales et globales. </w:t>
       </w:r>
     </w:p>
     <w:p>
@@ -5577,10 +5184,7 @@
         </w:numPr>
       </w:pPr>
       <w:r>
-        <w:t>Convergence vers les zones prometteuses</w:t>
-      </w:r>
-      <w:r>
-        <w:t>.</w:t>
+        <w:t>Convergence vers les zones prometteuses.</w:t>
       </w:r>
     </w:p>
     <w:p>
@@ -5653,8 +5257,9 @@
         </w:numPr>
         <w:jc w:val="center"/>
       </w:pPr>
-      <w:bookmarkStart w:id="9" w:name="_Toc187437356"/>
-      <w:r>
+      <w:bookmarkStart w:id="9" w:name="_Toc187686037"/>
+      <w:r>
+        <w:lastRenderedPageBreak/>
         <w:t>RÉSULTATS ET COMPARAISON</w:t>
       </w:r>
       <w:bookmarkEnd w:id="9"/>
@@ -5671,9 +5276,11 @@
       <w:pPr>
         <w:pStyle w:val="Titre2"/>
       </w:pPr>
+      <w:bookmarkStart w:id="10" w:name="_Toc187686038"/>
       <w:r>
         <w:t>3.1 Configurations des tests</w:t>
       </w:r>
+      <w:bookmarkEnd w:id="10"/>
     </w:p>
     <w:p/>
     <w:p>
@@ -5687,6 +5294,9 @@
       <w:r>
         <w:t>Instance de test : Avec 1000 passagers (instance_1)</w:t>
       </w:r>
+      <w:r>
+        <w:t xml:space="preserve"> et 80 trajets</w:t>
+      </w:r>
     </w:p>
     <w:p>
       <w:pPr>
@@ -5697,16 +5307,24 @@
         </w:numPr>
       </w:pPr>
       <w:r>
-        <w:t>Plage horaire de : 6h – 22h</w:t>
+        <w:t>Plage horaire de : 6h – 2</w:t>
+      </w:r>
+      <w:r>
+        <w:t>4</w:t>
+      </w:r>
+      <w:r>
+        <w:t>h</w:t>
       </w:r>
     </w:p>
     <w:p>
       <w:pPr>
         <w:pStyle w:val="Titre2"/>
       </w:pPr>
+      <w:bookmarkStart w:id="11" w:name="_Toc187686039"/>
       <w:r>
         <w:t>3.2 Résultat sous 3 itérations</w:t>
       </w:r>
+      <w:bookmarkEnd w:id="11"/>
     </w:p>
     <w:p>
       <w:pPr>
@@ -6409,14 +6027,7 @@
                 <w:rFonts w:cstheme="minorHAnsi"/>
                 <w:szCs w:val="21"/>
               </w:rPr>
-              <w:t>Temps d’attente obtenus</w:t>
-            </w:r>
-            <w:r>
-              <w:rPr>
-                <w:rFonts w:cstheme="minorHAnsi"/>
-                <w:szCs w:val="21"/>
-              </w:rPr>
-              <w:t xml:space="preserve"> (en min)</w:t>
+              <w:t>Temps d’attente obtenus (en min)</w:t>
             </w:r>
           </w:p>
         </w:tc>
@@ -6716,14 +6327,7 @@
                 <w:rFonts w:cstheme="minorHAnsi"/>
                 <w:szCs w:val="21"/>
               </w:rPr>
-              <w:t>Temps d’attente obtenus</w:t>
-            </w:r>
-            <w:r>
-              <w:rPr>
-                <w:rFonts w:cstheme="minorHAnsi"/>
-                <w:szCs w:val="21"/>
-              </w:rPr>
-              <w:t xml:space="preserve"> (en min)</w:t>
+              <w:t>Temps d’attente obtenus (en min)</w:t>
             </w:r>
           </w:p>
         </w:tc>
@@ -7015,14 +6619,7 @@
                 <w:rFonts w:cstheme="minorHAnsi"/>
                 <w:szCs w:val="21"/>
               </w:rPr>
-              <w:t>Temps d’attente obtenus</w:t>
-            </w:r>
-            <w:r>
-              <w:rPr>
-                <w:rFonts w:cstheme="minorHAnsi"/>
-                <w:szCs w:val="21"/>
-              </w:rPr>
-              <w:t xml:space="preserve"> (en min)</w:t>
+              <w:t>Temps d’attente obtenus (en min)</w:t>
             </w:r>
           </w:p>
         </w:tc>
@@ -7239,11 +6836,440 @@
     </w:p>
     <w:p>
       <w:pPr>
+        <w:ind w:firstLine="708"/>
+        <w:rPr>
+          <w:rFonts w:cstheme="minorHAnsi"/>
+          <w:szCs w:val="21"/>
+        </w:rPr>
+      </w:pPr>
+      <w:r>
+        <w:rPr>
+          <w:rFonts w:cstheme="minorHAnsi"/>
+          <w:szCs w:val="21"/>
+        </w:rPr>
+        <w:t>Des résultats plus détaillés des tests sont disponibles dans le dossier nommé tests associé à ce rapport. Il contient des informations plus exhaustives sur la métrique des tests, notamment les temps de calcul</w:t>
+      </w:r>
+      <w:r>
+        <w:rPr>
+          <w:rFonts w:cstheme="minorHAnsi"/>
+          <w:szCs w:val="21"/>
+        </w:rPr>
+        <w:t xml:space="preserve"> </w:t>
+      </w:r>
+      <w:r>
+        <w:rPr>
+          <w:rFonts w:cstheme="minorHAnsi"/>
+          <w:szCs w:val="21"/>
+        </w:rPr>
+        <w:t>(principale</w:t>
+      </w:r>
+      <w:r>
+        <w:rPr>
+          <w:rFonts w:cstheme="minorHAnsi"/>
+          <w:szCs w:val="21"/>
+        </w:rPr>
+        <w:t xml:space="preserve"> donnée computationnelle) et le nombre de véhicules requis pour l’exécution du plan proposé.</w:t>
+      </w:r>
+      <w:r>
+        <w:rPr>
+          <w:rFonts w:cstheme="minorHAnsi"/>
+          <w:szCs w:val="21"/>
+        </w:rPr>
+        <w:t xml:space="preserve"> Ce dossier de tests </w:t>
+      </w:r>
+      <w:r>
+        <w:rPr>
+          <w:rFonts w:cstheme="minorHAnsi"/>
+          <w:szCs w:val="21"/>
+        </w:rPr>
+        <w:t>comporte</w:t>
+      </w:r>
+      <w:r>
+        <w:rPr>
+          <w:rFonts w:cstheme="minorHAnsi"/>
+          <w:szCs w:val="21"/>
+        </w:rPr>
+        <w:t xml:space="preserve"> différentes instances de tests très variées que ce soit sur la quantité de la demande à traiter, que le nombre de trajets à proposer. </w:t>
+      </w:r>
+    </w:p>
+    <w:p>
+      <w:pPr>
+        <w:keepNext/>
+      </w:pPr>
+      <w:r>
+        <w:rPr>
+          <w:noProof/>
+        </w:rPr>
+        <w:drawing>
+          <wp:inline distT="0" distB="0" distL="0" distR="0" wp14:anchorId="606A9EA4" wp14:editId="13DB0368">
+            <wp:extent cx="5760720" cy="946785"/>
+            <wp:effectExtent l="0" t="0" r="0" b="5715"/>
+            <wp:docPr id="1435381913" name="Image 6" descr="Une image contenant texte, capture d’écran, Police&#10;&#10;Description générée automatiquement"/>
+            <wp:cNvGraphicFramePr>
+              <a:graphicFrameLocks xmlns:a="http://schemas.openxmlformats.org/drawingml/2006/main" noChangeAspect="1"/>
+            </wp:cNvGraphicFramePr>
+            <a:graphic xmlns:a="http://schemas.openxmlformats.org/drawingml/2006/main">
+              <a:graphicData uri="http://schemas.openxmlformats.org/drawingml/2006/picture">
+                <pic:pic xmlns:pic="http://schemas.openxmlformats.org/drawingml/2006/picture">
+                  <pic:nvPicPr>
+                    <pic:cNvPr id="1435381913" name="Image 6" descr="Une image contenant texte, capture d’écran, Police&#10;&#10;Description générée automatiquement"/>
+                    <pic:cNvPicPr>
+                      <a:picLocks noChangeAspect="1" noChangeArrowheads="1"/>
+                    </pic:cNvPicPr>
+                  </pic:nvPicPr>
+                  <pic:blipFill>
+                    <a:blip r:embed="rId16">
+                      <a:extLst>
+                        <a:ext uri="{28A0092B-C50C-407E-A947-70E740481C1C}">
+                          <a14:useLocalDpi xmlns:a14="http://schemas.microsoft.com/office/drawing/2010/main" val="0"/>
+                        </a:ext>
+                      </a:extLst>
+                    </a:blip>
+                    <a:srcRect/>
+                    <a:stretch>
+                      <a:fillRect/>
+                    </a:stretch>
+                  </pic:blipFill>
+                  <pic:spPr bwMode="auto">
+                    <a:xfrm>
+                      <a:off x="0" y="0"/>
+                      <a:ext cx="5760720" cy="946785"/>
+                    </a:xfrm>
+                    <a:prstGeom prst="rect">
+                      <a:avLst/>
+                    </a:prstGeom>
+                    <a:noFill/>
+                    <a:ln>
+                      <a:noFill/>
+                    </a:ln>
+                  </pic:spPr>
+                </pic:pic>
+              </a:graphicData>
+            </a:graphic>
+          </wp:inline>
+        </w:drawing>
+      </w:r>
+    </w:p>
+    <w:p>
+      <w:pPr>
+        <w:pStyle w:val="Lgende"/>
+        <w:jc w:val="center"/>
+        <w:rPr>
+          <w:rFonts w:cstheme="minorHAnsi"/>
+          <w:szCs w:val="21"/>
+        </w:rPr>
+      </w:pPr>
+      <w:r>
+        <w:t xml:space="preserve">Figure </w:t>
+      </w:r>
+      <w:fldSimple w:instr=" SEQ Figure \* ARABIC ">
+        <w:r>
+          <w:rPr>
+            <w:noProof/>
+          </w:rPr>
+          <w:t>1</w:t>
+        </w:r>
+      </w:fldSimple>
+      <w:r>
+        <w:t>: Métrique de l'algorithme génétique - 500 usagers - 80 trajets</w:t>
+      </w:r>
+    </w:p>
+    <w:p>
+      <w:pPr>
+        <w:ind w:firstLine="708"/>
+        <w:rPr>
+          <w:rFonts w:cstheme="minorHAnsi"/>
+          <w:szCs w:val="21"/>
+        </w:rPr>
+      </w:pPr>
+    </w:p>
+    <w:p>
+      <w:pPr>
+        <w:ind w:firstLine="708"/>
+        <w:rPr>
+          <w:rFonts w:cstheme="minorHAnsi"/>
+          <w:szCs w:val="21"/>
+        </w:rPr>
+      </w:pPr>
+    </w:p>
+    <w:p>
+      <w:pPr>
+        <w:ind w:firstLine="708"/>
+        <w:rPr>
+          <w:rFonts w:cstheme="minorHAnsi"/>
+          <w:szCs w:val="21"/>
+        </w:rPr>
+      </w:pPr>
+    </w:p>
+    <w:p>
+      <w:pPr>
+        <w:ind w:firstLine="708"/>
+        <w:rPr>
+          <w:rFonts w:cstheme="minorHAnsi"/>
+          <w:szCs w:val="21"/>
+        </w:rPr>
+      </w:pPr>
+    </w:p>
+    <w:p>
+      <w:pPr>
+        <w:ind w:firstLine="708"/>
+        <w:rPr>
+          <w:rFonts w:cstheme="minorHAnsi"/>
+          <w:szCs w:val="21"/>
+        </w:rPr>
+      </w:pPr>
+    </w:p>
+    <w:p>
+      <w:pPr>
+        <w:ind w:firstLine="708"/>
+        <w:rPr>
+          <w:rFonts w:cstheme="minorHAnsi"/>
+          <w:szCs w:val="21"/>
+        </w:rPr>
+      </w:pPr>
+    </w:p>
+    <w:p>
+      <w:pPr>
+        <w:rPr>
+          <w:rFonts w:cstheme="minorHAnsi"/>
+          <w:szCs w:val="21"/>
+        </w:rPr>
+      </w:pPr>
+    </w:p>
+    <w:p>
+      <w:pPr>
+        <w:ind w:firstLine="708"/>
+        <w:rPr>
+          <w:rFonts w:cstheme="minorHAnsi"/>
+          <w:szCs w:val="21"/>
+        </w:rPr>
+      </w:pPr>
+      <w:r>
+        <w:rPr>
+          <w:rFonts w:cstheme="minorHAnsi"/>
+          <w:szCs w:val="21"/>
+        </w:rPr>
+        <w:lastRenderedPageBreak/>
+        <w:t>On y trouve également un graphique montrant l’évolution du temps d’attente moyen en fonction des générations</w:t>
+      </w:r>
+      <w:r>
+        <w:rPr>
+          <w:rFonts w:cstheme="minorHAnsi"/>
+          <w:szCs w:val="21"/>
+        </w:rPr>
+        <w:t xml:space="preserve"> à l’exemple de la capture d’écran ci-dessous</w:t>
+      </w:r>
+      <w:r>
+        <w:rPr>
+          <w:rFonts w:cstheme="minorHAnsi"/>
+          <w:szCs w:val="21"/>
+        </w:rPr>
+        <w:t xml:space="preserve"> associée à la métrique plus haut</w:t>
+      </w:r>
+      <w:r>
+        <w:rPr>
+          <w:rFonts w:cstheme="minorHAnsi"/>
+          <w:szCs w:val="21"/>
+        </w:rPr>
+        <w:t> :</w:t>
+      </w:r>
+    </w:p>
+    <w:p>
+      <w:pPr>
+        <w:rPr>
+          <w:rFonts w:cstheme="minorHAnsi"/>
+          <w:szCs w:val="21"/>
+        </w:rPr>
+      </w:pPr>
+      <w:r>
+        <w:rPr>
+          <w:noProof/>
+        </w:rPr>
+        <mc:AlternateContent>
+          <mc:Choice Requires="wps">
+            <w:drawing>
+              <wp:anchor distT="0" distB="0" distL="114300" distR="114300" simplePos="0" relativeHeight="251668480" behindDoc="0" locked="0" layoutInCell="1" allowOverlap="1" wp14:anchorId="21C2DA31" wp14:editId="1EE699EF">
+                <wp:simplePos x="0" y="0"/>
+                <wp:positionH relativeFrom="column">
+                  <wp:posOffset>861060</wp:posOffset>
+                </wp:positionH>
+                <wp:positionV relativeFrom="paragraph">
+                  <wp:posOffset>3086735</wp:posOffset>
+                </wp:positionV>
+                <wp:extent cx="4035425" cy="635"/>
+                <wp:effectExtent l="0" t="0" r="0" b="0"/>
+                <wp:wrapTopAndBottom/>
+                <wp:docPr id="404426719" name="Zone de texte 1"/>
+                <wp:cNvGraphicFramePr/>
+                <a:graphic xmlns:a="http://schemas.openxmlformats.org/drawingml/2006/main">
+                  <a:graphicData uri="http://schemas.microsoft.com/office/word/2010/wordprocessingShape">
+                    <wps:wsp>
+                      <wps:cNvSpPr txBox="1"/>
+                      <wps:spPr>
+                        <a:xfrm>
+                          <a:off x="0" y="0"/>
+                          <a:ext cx="4035425" cy="635"/>
+                        </a:xfrm>
+                        <a:prstGeom prst="rect">
+                          <a:avLst/>
+                        </a:prstGeom>
+                        <a:solidFill>
+                          <a:prstClr val="white"/>
+                        </a:solidFill>
+                        <a:ln>
+                          <a:noFill/>
+                        </a:ln>
+                      </wps:spPr>
+                      <wps:txbx>
+                        <w:txbxContent>
+                          <w:p>
+                            <w:pPr>
+                              <w:pStyle w:val="Lgende"/>
+                              <w:jc w:val="center"/>
+                              <w:rPr>
+                                <w:noProof/>
+                                <w:sz w:val="21"/>
+                                <w:szCs w:val="22"/>
+                              </w:rPr>
+                            </w:pPr>
+                            <w:r>
+                              <w:t xml:space="preserve">Figure </w:t>
+                            </w:r>
+                            <w:fldSimple w:instr=" SEQ Figure \* ARABIC ">
+                              <w:r>
+                                <w:rPr>
+                                  <w:noProof/>
+                                </w:rPr>
+                                <w:t>2</w:t>
+                              </w:r>
+                            </w:fldSimple>
+                            <w:r>
+                              <w:t>: Algorithme génétique - 500 usagers - 80 trajets</w:t>
+                            </w:r>
+                          </w:p>
+                        </w:txbxContent>
+                      </wps:txbx>
+                      <wps:bodyPr rot="0" spcFirstLastPara="0" vertOverflow="overflow" horzOverflow="overflow" vert="horz" wrap="square" lIns="0" tIns="0" rIns="0" bIns="0" numCol="1" spcCol="0" rtlCol="0" fromWordArt="0" anchor="t" anchorCtr="0" forceAA="0" compatLnSpc="1">
+                        <a:prstTxWarp prst="textNoShape">
+                          <a:avLst/>
+                        </a:prstTxWarp>
+                        <a:spAutoFit/>
+                      </wps:bodyPr>
+                    </wps:wsp>
+                  </a:graphicData>
+                </a:graphic>
+              </wp:anchor>
+            </w:drawing>
+          </mc:Choice>
+          <mc:Fallback>
+            <w:pict>
+              <v:shape w14:anchorId="21C2DA31" id="_x0000_s1028" type="#_x0000_t202" style="position:absolute;left:0;text-align:left;margin-left:67.8pt;margin-top:243.05pt;width:317.75pt;height:.05pt;z-index:251668480;visibility:visible;mso-wrap-style:square;mso-wrap-distance-left:9pt;mso-wrap-distance-top:0;mso-wrap-distance-right:9pt;mso-wrap-distance-bottom:0;mso-position-horizontal:absolute;mso-position-horizontal-relative:text;mso-position-vertical:absolute;mso-position-vertical-relative:text;v-text-anchor:top" o:gfxdata="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" stroked="f">
+                <v:textbox style="mso-fit-shape-to-text:t" inset="0,0,0,0">
+                  <w:txbxContent>
+                    <w:p>
+                      <w:pPr>
+                        <w:pStyle w:val="Lgende"/>
+                        <w:jc w:val="center"/>
+                        <w:rPr>
+                          <w:noProof/>
+                          <w:sz w:val="21"/>
+                          <w:szCs w:val="22"/>
+                        </w:rPr>
+                      </w:pPr>
+                      <w:r>
+                        <w:t xml:space="preserve">Figure </w:t>
+                      </w:r>
+                      <w:fldSimple w:instr=" SEQ Figure \* ARABIC ">
+                        <w:r>
+                          <w:rPr>
+                            <w:noProof/>
+                          </w:rPr>
+                          <w:t>2</w:t>
+                        </w:r>
+                      </w:fldSimple>
+                      <w:r>
+                        <w:t>: Algorithme génétique - 500 usagers - 80 trajets</w:t>
+                      </w:r>
+                    </w:p>
+                  </w:txbxContent>
+                </v:textbox>
+                <w10:wrap type="topAndBottom"/>
+              </v:shape>
+            </w:pict>
+          </mc:Fallback>
+        </mc:AlternateContent>
+      </w:r>
+      <w:r>
+        <w:rPr>
+          <w:noProof/>
+        </w:rPr>
+        <w:drawing>
+          <wp:anchor distT="0" distB="0" distL="114300" distR="114300" simplePos="0" relativeHeight="251666432" behindDoc="0" locked="0" layoutInCell="1" allowOverlap="1" wp14:anchorId="63B62542" wp14:editId="7D783E5F">
+            <wp:simplePos x="0" y="0"/>
+            <wp:positionH relativeFrom="margin">
+              <wp:align>center</wp:align>
+            </wp:positionH>
+            <wp:positionV relativeFrom="paragraph">
+              <wp:posOffset>1155</wp:posOffset>
+            </wp:positionV>
+            <wp:extent cx="4035425" cy="3028950"/>
+            <wp:effectExtent l="0" t="0" r="3175" b="0"/>
+            <wp:wrapTopAndBottom/>
+            <wp:docPr id="240176904" name="Image 5" descr="Une image contenant texte, diagramme, ligne, Tracé&#10;&#10;Description générée automatiquement"/>
+            <wp:cNvGraphicFramePr>
+              <a:graphicFrameLocks xmlns:a="http://schemas.openxmlformats.org/drawingml/2006/main" noChangeAspect="1"/>
+            </wp:cNvGraphicFramePr>
+            <a:graphic xmlns:a="http://schemas.openxmlformats.org/drawingml/2006/main">
+              <a:graphicData uri="http://schemas.openxmlformats.org/drawingml/2006/picture">
+                <pic:pic xmlns:pic="http://schemas.openxmlformats.org/drawingml/2006/picture">
+                  <pic:nvPicPr>
+                    <pic:cNvPr id="240176904" name="Image 5" descr="Une image contenant texte, diagramme, ligne, Tracé&#10;&#10;Description générée automatiquement"/>
+                    <pic:cNvPicPr>
+                      <a:picLocks noChangeAspect="1" noChangeArrowheads="1"/>
+                    </pic:cNvPicPr>
+                  </pic:nvPicPr>
+                  <pic:blipFill>
+                    <a:blip r:embed="rId17">
+                      <a:extLst>
+                        <a:ext uri="{28A0092B-C50C-407E-A947-70E740481C1C}">
+                          <a14:useLocalDpi xmlns:a14="http://schemas.microsoft.com/office/drawing/2010/main" val="0"/>
+                        </a:ext>
+                      </a:extLst>
+                    </a:blip>
+                    <a:srcRect/>
+                    <a:stretch>
+                      <a:fillRect/>
+                    </a:stretch>
+                  </pic:blipFill>
+                  <pic:spPr bwMode="auto">
+                    <a:xfrm>
+                      <a:off x="0" y="0"/>
+                      <a:ext cx="4035425" cy="3028950"/>
+                    </a:xfrm>
+                    <a:prstGeom prst="rect">
+                      <a:avLst/>
+                    </a:prstGeom>
+                    <a:noFill/>
+                    <a:ln>
+                      <a:noFill/>
+                    </a:ln>
+                  </pic:spPr>
+                </pic:pic>
+              </a:graphicData>
+            </a:graphic>
+          </wp:anchor>
+        </w:drawing>
+      </w:r>
+    </w:p>
+    <w:p>
+      <w:pPr>
         <w:pStyle w:val="Titre2"/>
       </w:pPr>
+      <w:bookmarkStart w:id="12" w:name="_Toc187686040"/>
       <w:r>
         <w:t>3.3 Analyse comparative</w:t>
       </w:r>
+      <w:bookmarkEnd w:id="12"/>
     </w:p>
     <w:p>
       <w:pPr>
@@ -7949,22 +7975,24 @@
         </w:numPr>
         <w:jc w:val="center"/>
       </w:pPr>
-      <w:bookmarkStart w:id="10" w:name="_Toc187437357"/>
-      <w:r>
+      <w:bookmarkStart w:id="13" w:name="_Toc187686041"/>
+      <w:r>
+        <w:lastRenderedPageBreak/>
         <w:t>CONCLUSIONS</w:t>
       </w:r>
-      <w:bookmarkEnd w:id="10"/>
-    </w:p>
-    <w:p>
-      <w:pPr>
-        <w:rPr>
-          <w:rFonts w:cstheme="minorHAnsi"/>
-          <w:szCs w:val="21"/>
-        </w:rPr>
-      </w:pPr>
-    </w:p>
-    <w:p>
-      <w:pPr>
+      <w:bookmarkEnd w:id="13"/>
+    </w:p>
+    <w:p>
+      <w:pPr>
+        <w:rPr>
+          <w:rFonts w:cstheme="minorHAnsi"/>
+          <w:szCs w:val="21"/>
+        </w:rPr>
+      </w:pPr>
+    </w:p>
+    <w:p>
+      <w:pPr>
+        <w:ind w:firstLine="708"/>
         <w:rPr>
           <w:rFonts w:cstheme="minorHAnsi"/>
           <w:szCs w:val="21"/>
@@ -7980,6 +8008,7 @@
     </w:p>
     <w:p>
       <w:pPr>
+        <w:ind w:firstLine="708"/>
         <w:rPr>
           <w:rFonts w:cstheme="minorHAnsi"/>
           <w:szCs w:val="21"/>
@@ -8018,21 +8047,7 @@
           <w:rFonts w:cstheme="minorHAnsi"/>
           <w:szCs w:val="21"/>
         </w:rPr>
-        <w:t xml:space="preserve"> minutes. La Recherche Taboue et l'Optimisation par Colonies de Fourmis</w:t>
-      </w:r>
-      <w:r>
-        <w:rPr>
-          <w:rFonts w:cstheme="minorHAnsi"/>
-          <w:szCs w:val="21"/>
-        </w:rPr>
-        <w:t xml:space="preserve"> </w:t>
-      </w:r>
-      <w:r>
-        <w:rPr>
-          <w:rFonts w:cstheme="minorHAnsi"/>
-          <w:szCs w:val="21"/>
-        </w:rPr>
-        <w:t xml:space="preserve">démontrent également une efficacité remarquable, atteignant des temps moyens de </w:t>
+        <w:t xml:space="preserve"> minutes. La Recherche Taboue et l'Optimisation par Colonies de Fourmis démontrent également une efficacité remarquable, atteignant des temps moyens de </w:t>
       </w:r>
       <w:r>
         <w:rPr>
@@ -8051,6 +8066,7 @@
     </w:p>
     <w:p>
       <w:pPr>
+        <w:ind w:firstLine="708"/>
         <w:rPr>
           <w:rFonts w:cstheme="minorHAnsi"/>
           <w:szCs w:val="21"/>
@@ -8094,6 +8110,7 @@
     </w:p>
     <w:p>
       <w:pPr>
+        <w:ind w:firstLine="708"/>
         <w:rPr>
           <w:rFonts w:cstheme="minorHAnsi"/>
           <w:szCs w:val="21"/>
@@ -8106,15 +8123,13 @@
         </w:rPr>
         <w:t>Pour les développements futurs, plusieurs axes d'amélioration se dessinent. L'hybridation des différentes métaheuristiques pourrait permettre de combiner leurs avantages respectifs. L'intégration de mécanismes d'</w:t>
       </w:r>
-      <w:proofErr w:type="spellStart"/>
-      <w:r>
-        <w:rPr>
-          <w:rFonts w:cstheme="minorHAnsi"/>
-          <w:szCs w:val="21"/>
-        </w:rPr>
-        <w:t>auto-adaptation</w:t>
-      </w:r>
-      <w:proofErr w:type="spellEnd"/>
+      <w:r>
+        <w:rPr>
+          <w:rFonts w:cstheme="minorHAnsi"/>
+          <w:szCs w:val="21"/>
+        </w:rPr>
+        <w:t>autoadaptation</w:t>
+      </w:r>
       <w:r>
         <w:rPr>
           <w:rFonts w:cstheme="minorHAnsi"/>
@@ -8125,6 +8140,7 @@
     </w:p>
     <w:p>
       <w:pPr>
+        <w:ind w:firstLine="708"/>
         <w:rPr>
           <w:rFonts w:cstheme="minorHAnsi"/>
           <w:szCs w:val="21"/>
@@ -8174,7 +8190,7 @@
 </file>
 
 <file path=word/endnotes.xml><?xml version="1.0" encoding="utf-8"?>
-<w:endnotes xmlns:wpc="http://schemas.microsoft.com/office/word/2010/wordprocessingCanvas" xmlns:cx="http://schemas.microsoft.com/office/drawing/2014/chartex" xmlns:cx1="http://schemas.microsoft.com/office/drawing/2015/9/8/chartex" xmlns:cx2="http://schemas.microsoft.com/office/drawing/2015/10/21/chartex" xmlns:cx3="http://schemas.microsoft.com/office/drawing/2016/5/9/chartex" xmlns:cx4="http://schemas.microsoft.com/office/drawing/2016/5/10/chartex" xmlns:cx5="http://schemas.microsoft.com/office/drawing/2016/5/11/chartex" xmlns:cx6="http://schemas.microsoft.com/office/drawing/2016/5/12/chartex" xmlns:cx7="http://schemas.microsoft.com/office/drawing/2016/5/13/chartex" xmlns:cx8="http://schemas.microsoft.com/office/drawing/2016/5/14/chartex" xmlns:mc="http://schemas.openxmlformats.org/markup-compatibility/2006" xmlns:aink="http://schemas.microsoft.com/office/drawing/2016/ink" xmlns:am3d="http://schemas.microsoft.com/office/drawing/2017/model3d" xmlns:o="urn:schemas-microsoft-com:office:office" xmlns:oel="http://schemas.microsoft.com/office/2019/extlst" xmlns:r="http://schemas.openxmlformats.org/officeDocument/2006/relationships" xmlns:m="http://schemas.openxmlformats.org/officeDocument/2006/math" xmlns:v="urn:schemas-microsoft-com:vml" xmlns:wp14="http://schemas.microsoft.com/office/word/2010/wordprocessingDrawing" xmlns:wp="http://schemas.openxmlformats.org/drawingml/2006/wordprocessingDrawing" xmlns:w10="urn:schemas-microsoft-com:office:word" xmlns:w="http://schemas.openxmlformats.org/wordprocessingml/2006/main" xmlns:w14="http://schemas.microsoft.com/office/word/2010/wordml" xmlns:w15="http://schemas.microsoft.com/office/word/2012/wordml" xmlns:w16cex="http://schemas.microsoft.com/office/word/2018/wordml/cex" xmlns:w16cid="http://schemas.microsoft.com/office/word/2016/wordml/cid" xmlns:w16="http://schemas.microsoft.com/office/word/2018/wordml" xmlns:w16du="http://schemas.microsoft.com/office/word/2023/wordml/word16du" xmlns:w16sdtdh="http://schemas.microsoft.com/office/word/2020/wordml/sdtdatahash" xmlns:w16se="http://schemas.microsoft.com/office/word/2015/wordml/symex" xmlns:wpg="http://schemas.microsoft.com/office/word/2010/wordprocessingGroup" xmlns:wpi="http://schemas.microsoft.com/office/word/2010/wordprocessingInk" xmlns:wne="http://schemas.microsoft.com/office/word/2006/wordml" xmlns:wps="http://schemas.microsoft.com/office/word/2010/wordprocessingShape" mc:Ignorable="w14 w15 w16se w16cid w16 w16cex w16sdtdh w16du wp14">
+<w:endnotes xmlns:wpc="http://schemas.microsoft.com/office/word/2010/wordprocessingCanvas" xmlns:cx="http://schemas.microsoft.com/office/drawing/2014/chartex" xmlns:cx1="http://schemas.microsoft.com/office/drawing/2015/9/8/chartex" xmlns:cx2="http://schemas.microsoft.com/office/drawing/2015/10/21/chartex" xmlns:cx3="http://schemas.microsoft.com/office/drawing/2016/5/9/chartex" xmlns:cx4="http://schemas.microsoft.com/office/drawing/2016/5/10/chartex" xmlns:cx5="http://schemas.microsoft.com/office/drawing/2016/5/11/chartex" xmlns:cx6="http://schemas.microsoft.com/office/drawing/2016/5/12/chartex" xmlns:cx7="http://schemas.microsoft.com/office/drawing/2016/5/13/chartex" xmlns:cx8="http://schemas.microsoft.com/office/drawing/2016/5/14/chartex" xmlns:mc="http://schemas.openxmlformats.org/markup-compatibility/2006" xmlns:aink="http://schemas.microsoft.com/office/drawing/2016/ink" xmlns:am3d="http://schemas.microsoft.com/office/drawing/2017/model3d" xmlns:o="urn:schemas-microsoft-com:office:office" xmlns:oel="http://schemas.microsoft.com/office/2019/extlst" xmlns:r="http://schemas.openxmlformats.org/officeDocument/2006/relationships" xmlns:m="http://schemas.openxmlformats.org/officeDocument/2006/math" xmlns:v="urn:schemas-microsoft-com:vml" xmlns:wp14="http://schemas.microsoft.com/office/word/2010/wordprocessingDrawing" xmlns:wp="http://schemas.openxmlformats.org/drawingml/2006/wordprocessingDrawing" xmlns:w10="urn:schemas-microsoft-com:office:word" xmlns:w="http://schemas.openxmlformats.org/wordprocessingml/2006/main" xmlns:w14="http://schemas.microsoft.com/office/word/2010/wordml" xmlns:w15="http://schemas.microsoft.com/office/word/2012/wordml" xmlns:w16cex="http://schemas.microsoft.com/office/word/2018/wordml/cex" xmlns:w16cid="http://schemas.microsoft.com/office/word/2016/wordml/cid" xmlns:w16="http://schemas.microsoft.com/office/word/2018/wordml" xmlns:w16du="http://schemas.microsoft.com/office/word/2023/wordml/word16du" xmlns:w16sdtdh="http://schemas.microsoft.com/office/word/2020/wordml/sdtdatahash" xmlns:w16sdtfl="http://schemas.microsoft.com/office/word/2024/wordml/sdtformatlock" xmlns:w16se="http://schemas.microsoft.com/office/word/2015/wordml/symex" xmlns:wpg="http://schemas.microsoft.com/office/word/2010/wordprocessingGroup" xmlns:wpi="http://schemas.microsoft.com/office/word/2010/wordprocessingInk" xmlns:wne="http://schemas.microsoft.com/office/word/2006/wordml" xmlns:wps="http://schemas.microsoft.com/office/word/2010/wordprocessingShape" mc:Ignorable="w14 w15 w16se w16cid w16 w16cex w16sdtdh w16sdtfl w16du wp14">
   <w:endnote w:type="separator" w:id="-1">
     <w:p>
       <w:pPr>
@@ -8199,7 +8215,7 @@
 </file>
 
 <file path=word/footer1.xml><?xml version="1.0" encoding="utf-8"?>
-<w:ftr xmlns:wpc="http://schemas.microsoft.com/office/word/2010/wordprocessingCanvas" xmlns:cx="http://schemas.microsoft.com/office/drawing/2014/chartex" xmlns:cx1="http://schemas.microsoft.com/office/drawing/2015/9/8/chartex" xmlns:cx2="http://schemas.microsoft.com/office/drawing/2015/10/21/chartex" xmlns:cx3="http://schemas.microsoft.com/office/drawing/2016/5/9/chartex" xmlns:cx4="http://schemas.microsoft.com/office/drawing/2016/5/10/chartex" xmlns:cx5="http://schemas.microsoft.com/office/drawing/2016/5/11/chartex" xmlns:cx6="http://schemas.microsoft.com/office/drawing/2016/5/12/chartex" xmlns:cx7="http://schemas.microsoft.com/office/drawing/2016/5/13/chartex" xmlns:cx8="http://schemas.microsoft.com/office/drawing/2016/5/14/chartex" xmlns:mc="http://schemas.openxmlformats.org/markup-compatibility/2006" xmlns:aink="http://schemas.microsoft.com/office/drawing/2016/ink" xmlns:am3d="http://schemas.microsoft.com/office/drawing/2017/model3d" xmlns:o="urn:schemas-microsoft-com:office:office" xmlns:oel="http://schemas.microsoft.com/office/2019/extlst" xmlns:r="http://schemas.openxmlformats.org/officeDocument/2006/relationships" xmlns:m="http://schemas.openxmlformats.org/officeDocument/2006/math" xmlns:v="urn:schemas-microsoft-com:vml" xmlns:wp14="http://schemas.microsoft.com/office/word/2010/wordprocessingDrawing" xmlns:wp="http://schemas.openxmlformats.org/drawingml/2006/wordprocessingDrawing" xmlns:w10="urn:schemas-microsoft-com:office:word" xmlns:w="http://schemas.openxmlformats.org/wordprocessingml/2006/main" xmlns:w14="http://schemas.microsoft.com/office/word/2010/wordml" xmlns:w15="http://schemas.microsoft.com/office/word/2012/wordml" xmlns:w16cex="http://schemas.microsoft.com/office/word/2018/wordml/cex" xmlns:w16cid="http://schemas.microsoft.com/office/word/2016/wordml/cid" xmlns:w16="http://schemas.microsoft.com/office/word/2018/wordml" xmlns:w16du="http://schemas.microsoft.com/office/word/2023/wordml/word16du" xmlns:w16sdtdh="http://schemas.microsoft.com/office/word/2020/wordml/sdtdatahash" xmlns:w16se="http://schemas.microsoft.com/office/word/2015/wordml/symex" xmlns:wpg="http://schemas.microsoft.com/office/word/2010/wordprocessingGroup" xmlns:wpi="http://schemas.microsoft.com/office/word/2010/wordprocessingInk" xmlns:wne="http://schemas.microsoft.com/office/word/2006/wordml" xmlns:wps="http://schemas.microsoft.com/office/word/2010/wordprocessingShape" mc:Ignorable="w14 w15 w16se w16cid w16 w16cex w16sdtdh w16du wp14">
+<w:ftr xmlns:wpc="http://schemas.microsoft.com/office/word/2010/wordprocessingCanvas" xmlns:cx="http://schemas.microsoft.com/office/drawing/2014/chartex" xmlns:cx1="http://schemas.microsoft.com/office/drawing/2015/9/8/chartex" xmlns:cx2="http://schemas.microsoft.com/office/drawing/2015/10/21/chartex" xmlns:cx3="http://schemas.microsoft.com/office/drawing/2016/5/9/chartex" xmlns:cx4="http://schemas.microsoft.com/office/drawing/2016/5/10/chartex" xmlns:cx5="http://schemas.microsoft.com/office/drawing/2016/5/11/chartex" xmlns:cx6="http://schemas.microsoft.com/office/drawing/2016/5/12/chartex" xmlns:cx7="http://schemas.microsoft.com/office/drawing/2016/5/13/chartex" xmlns:cx8="http://schemas.microsoft.com/office/drawing/2016/5/14/chartex" xmlns:mc="http://schemas.openxmlformats.org/markup-compatibility/2006" xmlns:aink="http://schemas.microsoft.com/office/drawing/2016/ink" xmlns:am3d="http://schemas.microsoft.com/office/drawing/2017/model3d" xmlns:o="urn:schemas-microsoft-com:office:office" xmlns:oel="http://schemas.microsoft.com/office/2019/extlst" xmlns:r="http://schemas.openxmlformats.org/officeDocument/2006/relationships" xmlns:m="http://schemas.openxmlformats.org/officeDocument/2006/math" xmlns:v="urn:schemas-microsoft-com:vml" xmlns:wp14="http://schemas.microsoft.com/office/word/2010/wordprocessingDrawing" xmlns:wp="http://schemas.openxmlformats.org/drawingml/2006/wordprocessingDrawing" xmlns:w10="urn:schemas-microsoft-com:office:word" xmlns:w="http://schemas.openxmlformats.org/wordprocessingml/2006/main" xmlns:w14="http://schemas.microsoft.com/office/word/2010/wordml" xmlns:w15="http://schemas.microsoft.com/office/word/2012/wordml" xmlns:w16cex="http://schemas.microsoft.com/office/word/2018/wordml/cex" xmlns:w16cid="http://schemas.microsoft.com/office/word/2016/wordml/cid" xmlns:w16="http://schemas.microsoft.com/office/word/2018/wordml" xmlns:w16du="http://schemas.microsoft.com/office/word/2023/wordml/word16du" xmlns:w16sdtdh="http://schemas.microsoft.com/office/word/2020/wordml/sdtdatahash" xmlns:w16sdtfl="http://schemas.microsoft.com/office/word/2024/wordml/sdtformatlock" xmlns:w16se="http://schemas.microsoft.com/office/word/2015/wordml/symex" xmlns:wpg="http://schemas.microsoft.com/office/word/2010/wordprocessingGroup" xmlns:wpi="http://schemas.microsoft.com/office/word/2010/wordprocessingInk" xmlns:wne="http://schemas.microsoft.com/office/word/2006/wordml" xmlns:wps="http://schemas.microsoft.com/office/word/2010/wordprocessingShape" mc:Ignorable="w14 w15 w16se w16cid w16 w16cex w16sdtdh w16sdtfl w16du wp14">
   <w:sdt>
     <w:sdtPr>
       <w:rPr>
@@ -8211,7 +8227,6 @@
         <w:docPartUnique/>
       </w:docPartObj>
     </w:sdtPr>
-    <w:sdtEndPr/>
     <w:sdtContent>
       <w:sdt>
         <w:sdtPr>
@@ -8220,7 +8235,6 @@
           </w:rPr>
           <w:id w:val="1806425445"/>
         </w:sdtPr>
-        <w:sdtEndPr/>
         <w:sdtContent>
           <w:p>
             <w:pPr>
@@ -8353,7 +8367,7 @@
                 </mc:Choice>
                 <mc:Fallback>
                   <w:pict>
-                    <v:oval w14:anchorId="45A41F02" id="Ellipse 14" o:spid="_x0000_s1028" style="position:absolute;left:0;text-align:left;margin-left:0;margin-top:0;width:49.35pt;height:49.35pt;z-index:251659264;visibility:visible;mso-wrap-style:square;mso-width-percent:0;mso-height-percent:0;mso-wrap-distance-left:9pt;mso-wrap-distance-top:0;mso-wrap-distance-right:9pt;mso-wrap-distance-bottom:0;mso-position-horizontal:center;mso-position-horizontal-relative:margin;mso-position-vertical:center;mso-position-vertical-relative:bottom-margin-area;mso-width-percent:0;mso-height-percent:0;mso-width-relative:page;mso-height-relative:page;v-text-anchor:middle" o:gfxdata="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" fillcolor="#40618b" stroked="f">
+                    <v:oval w14:anchorId="45A41F02" id="Ellipse 14" o:spid="_x0000_s1029" style="position:absolute;left:0;text-align:left;margin-left:0;margin-top:0;width:49.35pt;height:49.35pt;z-index:251659264;visibility:visible;mso-wrap-style:square;mso-width-percent:0;mso-height-percent:0;mso-wrap-distance-left:9pt;mso-wrap-distance-top:0;mso-wrap-distance-right:9pt;mso-wrap-distance-bottom:0;mso-position-horizontal:center;mso-position-horizontal-relative:margin;mso-position-vertical:center;mso-position-vertical-relative:bottom-margin-area;mso-width-percent:0;mso-height-percent:0;mso-width-relative:page;mso-height-relative:page;v-text-anchor:middle" o:gfxdata="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" fillcolor="#40618b" stroked="f">
                       <v:textbox>
                         <w:txbxContent>
                           <w:p>
@@ -8431,7 +8445,7 @@
 </file>
 
 <file path=word/footnotes.xml><?xml version="1.0" encoding="utf-8"?>
-<w:footnotes xmlns:wpc="http://schemas.microsoft.com/office/word/2010/wordprocessingCanvas" xmlns:cx="http://schemas.microsoft.com/office/drawing/2014/chartex" xmlns:cx1="http://schemas.microsoft.com/office/drawing/2015/9/8/chartex" xmlns:cx2="http://schemas.microsoft.com/office/drawing/2015/10/21/chartex" xmlns:cx3="http://schemas.microsoft.com/office/drawing/2016/5/9/chartex" xmlns:cx4="http://schemas.microsoft.com/office/drawing/2016/5/10/chartex" xmlns:cx5="http://schemas.microsoft.com/office/drawing/2016/5/11/chartex" xmlns:cx6="http://schemas.microsoft.com/office/drawing/2016/5/12/chartex" xmlns:cx7="http://schemas.microsoft.com/office/drawing/2016/5/13/chartex" xmlns:cx8="http://schemas.microsoft.com/office/drawing/2016/5/14/chartex" xmlns:mc="http://schemas.openxmlformats.org/markup-compatibility/2006" xmlns:aink="http://schemas.microsoft.com/office/drawing/2016/ink" xmlns:am3d="http://schemas.microsoft.com/office/drawing/2017/model3d" xmlns:o="urn:schemas-microsoft-com:office:office" xmlns:oel="http://schemas.microsoft.com/office/2019/extlst" xmlns:r="http://schemas.openxmlformats.org/officeDocument/2006/relationships" xmlns:m="http://schemas.openxmlformats.org/officeDocument/2006/math" xmlns:v="urn:schemas-microsoft-com:vml" xmlns:wp14="http://schemas.microsoft.com/office/word/2010/wordprocessingDrawing" xmlns:wp="http://schemas.openxmlformats.org/drawingml/2006/wordprocessingDrawing" xmlns:w10="urn:schemas-microsoft-com:office:word" xmlns:w="http://schemas.openxmlformats.org/wordprocessingml/2006/main" xmlns:w14="http://schemas.microsoft.com/office/word/2010/wordml" xmlns:w15="http://schemas.microsoft.com/office/word/2012/wordml" xmlns:w16cex="http://schemas.microsoft.com/office/word/2018/wordml/cex" xmlns:w16cid="http://schemas.microsoft.com/office/word/2016/wordml/cid" xmlns:w16="http://schemas.microsoft.com/office/word/2018/wordml" xmlns:w16du="http://schemas.microsoft.com/office/word/2023/wordml/word16du" xmlns:w16sdtdh="http://schemas.microsoft.com/office/word/2020/wordml/sdtdatahash" xmlns:w16se="http://schemas.microsoft.com/office/word/2015/wordml/symex" xmlns:wpg="http://schemas.microsoft.com/office/word/2010/wordprocessingGroup" xmlns:wpi="http://schemas.microsoft.com/office/word/2010/wordprocessingInk" xmlns:wne="http://schemas.microsoft.com/office/word/2006/wordml" xmlns:wps="http://schemas.microsoft.com/office/word/2010/wordprocessingShape" mc:Ignorable="w14 w15 w16se w16cid w16 w16cex w16sdtdh w16du wp14">
+<w:footnotes xmlns:wpc="http://schemas.microsoft.com/office/word/2010/wordprocessingCanvas" xmlns:cx="http://schemas.microsoft.com/office/drawing/2014/chartex" xmlns:cx1="http://schemas.microsoft.com/office/drawing/2015/9/8/chartex" xmlns:cx2="http://schemas.microsoft.com/office/drawing/2015/10/21/chartex" xmlns:cx3="http://schemas.microsoft.com/office/drawing/2016/5/9/chartex" xmlns:cx4="http://schemas.microsoft.com/office/drawing/2016/5/10/chartex" xmlns:cx5="http://schemas.microsoft.com/office/drawing/2016/5/11/chartex" xmlns:cx6="http://schemas.microsoft.com/office/drawing/2016/5/12/chartex" xmlns:cx7="http://schemas.microsoft.com/office/drawing/2016/5/13/chartex" xmlns:cx8="http://schemas.microsoft.com/office/drawing/2016/5/14/chartex" xmlns:mc="http://schemas.openxmlformats.org/markup-compatibility/2006" xmlns:aink="http://schemas.microsoft.com/office/drawing/2016/ink" xmlns:am3d="http://schemas.microsoft.com/office/drawing/2017/model3d" xmlns:o="urn:schemas-microsoft-com:office:office" xmlns:oel="http://schemas.microsoft.com/office/2019/extlst" xmlns:r="http://schemas.openxmlformats.org/officeDocument/2006/relationships" xmlns:m="http://schemas.openxmlformats.org/officeDocument/2006/math" xmlns:v="urn:schemas-microsoft-com:vml" xmlns:wp14="http://schemas.microsoft.com/office/word/2010/wordprocessingDrawing" xmlns:wp="http://schemas.openxmlformats.org/drawingml/2006/wordprocessingDrawing" xmlns:w10="urn:schemas-microsoft-com:office:word" xmlns:w="http://schemas.openxmlformats.org/wordprocessingml/2006/main" xmlns:w14="http://schemas.microsoft.com/office/word/2010/wordml" xmlns:w15="http://schemas.microsoft.com/office/word/2012/wordml" xmlns:w16cex="http://schemas.microsoft.com/office/word/2018/wordml/cex" xmlns:w16cid="http://schemas.microsoft.com/office/word/2016/wordml/cid" xmlns:w16="http://schemas.microsoft.com/office/word/2018/wordml" xmlns:w16du="http://schemas.microsoft.com/office/word/2023/wordml/word16du" xmlns:w16sdtdh="http://schemas.microsoft.com/office/word/2020/wordml/sdtdatahash" xmlns:w16sdtfl="http://schemas.microsoft.com/office/word/2024/wordml/sdtformatlock" xmlns:w16se="http://schemas.microsoft.com/office/word/2015/wordml/symex" xmlns:wpg="http://schemas.microsoft.com/office/word/2010/wordprocessingGroup" xmlns:wpi="http://schemas.microsoft.com/office/word/2010/wordprocessingInk" xmlns:wne="http://schemas.microsoft.com/office/word/2006/wordml" xmlns:wps="http://schemas.microsoft.com/office/word/2010/wordprocessingShape" mc:Ignorable="w14 w15 w16se w16cid w16 w16cex w16sdtdh w16sdtfl w16du wp14">
   <w:footnote w:type="separator" w:id="-1">
     <w:p>
       <w:pPr>
@@ -8456,7 +8470,7 @@
 </file>
 
 <file path=word/header1.xml><?xml version="1.0" encoding="utf-8"?>
-<w:hdr xmlns:wpc="http://schemas.microsoft.com/office/word/2010/wordprocessingCanvas" xmlns:cx="http://schemas.microsoft.com/office/drawing/2014/chartex" xmlns:cx1="http://schemas.microsoft.com/office/drawing/2015/9/8/chartex" xmlns:cx2="http://schemas.microsoft.com/office/drawing/2015/10/21/chartex" xmlns:cx3="http://schemas.microsoft.com/office/drawing/2016/5/9/chartex" xmlns:cx4="http://schemas.microsoft.com/office/drawing/2016/5/10/chartex" xmlns:cx5="http://schemas.microsoft.com/office/drawing/2016/5/11/chartex" xmlns:cx6="http://schemas.microsoft.com/office/drawing/2016/5/12/chartex" xmlns:cx7="http://schemas.microsoft.com/office/drawing/2016/5/13/chartex" xmlns:cx8="http://schemas.microsoft.com/office/drawing/2016/5/14/chartex" xmlns:mc="http://schemas.openxmlformats.org/markup-compatibility/2006" xmlns:aink="http://schemas.microsoft.com/office/drawing/2016/ink" xmlns:am3d="http://schemas.microsoft.com/office/drawing/2017/model3d" xmlns:o="urn:schemas-microsoft-com:office:office" xmlns:oel="http://schemas.microsoft.com/office/2019/extlst" xmlns:r="http://schemas.openxmlformats.org/officeDocument/2006/relationships" xmlns:m="http://schemas.openxmlformats.org/officeDocument/2006/math" xmlns:v="urn:schemas-microsoft-com:vml" xmlns:wp14="http://schemas.microsoft.com/office/word/2010/wordprocessingDrawing" xmlns:wp="http://schemas.openxmlformats.org/drawingml/2006/wordprocessingDrawing" xmlns:w10="urn:schemas-microsoft-com:office:word" xmlns:w="http://schemas.openxmlformats.org/wordprocessingml/2006/main" xmlns:w14="http://schemas.microsoft.com/office/word/2010/wordml" xmlns:w15="http://schemas.microsoft.com/office/word/2012/wordml" xmlns:w16cex="http://schemas.microsoft.com/office/word/2018/wordml/cex" xmlns:w16cid="http://schemas.microsoft.com/office/word/2016/wordml/cid" xmlns:w16="http://schemas.microsoft.com/office/word/2018/wordml" xmlns:w16du="http://schemas.microsoft.com/office/word/2023/wordml/word16du" xmlns:w16sdtdh="http://schemas.microsoft.com/office/word/2020/wordml/sdtdatahash" xmlns:w16se="http://schemas.microsoft.com/office/word/2015/wordml/symex" xmlns:wpg="http://schemas.microsoft.com/office/word/2010/wordprocessingGroup" xmlns:wpi="http://schemas.microsoft.com/office/word/2010/wordprocessingInk" xmlns:wne="http://schemas.microsoft.com/office/word/2006/wordml" xmlns:wps="http://schemas.microsoft.com/office/word/2010/wordprocessingShape" mc:Ignorable="w14 w15 w16se w16cid w16 w16cex w16sdtdh w16du wp14">
+<w:hdr xmlns:wpc="http://schemas.microsoft.com/office/word/2010/wordprocessingCanvas" xmlns:cx="http://schemas.microsoft.com/office/drawing/2014/chartex" xmlns:cx1="http://schemas.microsoft.com/office/drawing/2015/9/8/chartex" xmlns:cx2="http://schemas.microsoft.com/office/drawing/2015/10/21/chartex" xmlns:cx3="http://schemas.microsoft.com/office/drawing/2016/5/9/chartex" xmlns:cx4="http://schemas.microsoft.com/office/drawing/2016/5/10/chartex" xmlns:cx5="http://schemas.microsoft.com/office/drawing/2016/5/11/chartex" xmlns:cx6="http://schemas.microsoft.com/office/drawing/2016/5/12/chartex" xmlns:cx7="http://schemas.microsoft.com/office/drawing/2016/5/13/chartex" xmlns:cx8="http://schemas.microsoft.com/office/drawing/2016/5/14/chartex" xmlns:mc="http://schemas.openxmlformats.org/markup-compatibility/2006" xmlns:aink="http://schemas.microsoft.com/office/drawing/2016/ink" xmlns:am3d="http://schemas.microsoft.com/office/drawing/2017/model3d" xmlns:o="urn:schemas-microsoft-com:office:office" xmlns:oel="http://schemas.microsoft.com/office/2019/extlst" xmlns:r="http://schemas.openxmlformats.org/officeDocument/2006/relationships" xmlns:m="http://schemas.openxmlformats.org/officeDocument/2006/math" xmlns:v="urn:schemas-microsoft-com:vml" xmlns:wp14="http://schemas.microsoft.com/office/word/2010/wordprocessingDrawing" xmlns:wp="http://schemas.openxmlformats.org/drawingml/2006/wordprocessingDrawing" xmlns:w10="urn:schemas-microsoft-com:office:word" xmlns:w="http://schemas.openxmlformats.org/wordprocessingml/2006/main" xmlns:w14="http://schemas.microsoft.com/office/word/2010/wordml" xmlns:w15="http://schemas.microsoft.com/office/word/2012/wordml" xmlns:w16cex="http://schemas.microsoft.com/office/word/2018/wordml/cex" xmlns:w16cid="http://schemas.microsoft.com/office/word/2016/wordml/cid" xmlns:w16="http://schemas.microsoft.com/office/word/2018/wordml" xmlns:w16du="http://schemas.microsoft.com/office/word/2023/wordml/word16du" xmlns:w16sdtdh="http://schemas.microsoft.com/office/word/2020/wordml/sdtdatahash" xmlns:w16sdtfl="http://schemas.microsoft.com/office/word/2024/wordml/sdtformatlock" xmlns:w16se="http://schemas.microsoft.com/office/word/2015/wordml/symex" xmlns:wpg="http://schemas.microsoft.com/office/word/2010/wordprocessingGroup" xmlns:wpi="http://schemas.microsoft.com/office/word/2010/wordprocessingInk" xmlns:wne="http://schemas.microsoft.com/office/word/2006/wordml" xmlns:wps="http://schemas.microsoft.com/office/word/2010/wordprocessingShape" mc:Ignorable="w14 w15 w16se w16cid w16 w16cex w16sdtdh w16sdtfl w16du wp14">
   <w:p>
     <w:pPr>
       <w:pStyle w:val="En-tte"/>
@@ -8473,7 +8487,7 @@
 </file>
 
 <file path=word/numbering.xml><?xml version="1.0" encoding="utf-8"?>
-<w:numbering xmlns:wpc="http://schemas.microsoft.com/office/word/2010/wordprocessingCanvas" xmlns:cx="http://schemas.microsoft.com/office/drawing/2014/chartex" xmlns:cx1="http://schemas.microsoft.com/office/drawing/2015/9/8/chartex" xmlns:cx2="http://schemas.microsoft.com/office/drawing/2015/10/21/chartex" xmlns:cx3="http://schemas.microsoft.com/office/drawing/2016/5/9/chartex" xmlns:cx4="http://schemas.microsoft.com/office/drawing/2016/5/10/chartex" xmlns:cx5="http://schemas.microsoft.com/office/drawing/2016/5/11/chartex" xmlns:cx6="http://schemas.microsoft.com/office/drawing/2016/5/12/chartex" xmlns:cx7="http://schemas.microsoft.com/office/drawing/2016/5/13/chartex" xmlns:cx8="http://schemas.microsoft.com/office/drawing/2016/5/14/chartex" xmlns:mc="http://schemas.openxmlformats.org/markup-compatibility/2006" xmlns:aink="http://schemas.microsoft.com/office/drawing/2016/ink" xmlns:am3d="http://schemas.microsoft.com/office/drawing/2017/model3d" xmlns:o="urn:schemas-microsoft-com:office:office" xmlns:oel="http://schemas.microsoft.com/office/2019/extlst" xmlns:r="http://schemas.openxmlformats.org/officeDocument/2006/relationships" xmlns:m="http://schemas.openxmlformats.org/officeDocument/2006/math" xmlns:v="urn:schemas-microsoft-com:vml" xmlns:wp14="http://schemas.microsoft.com/office/word/2010/wordprocessingDrawing" xmlns:wp="http://schemas.openxmlformats.org/drawingml/2006/wordprocessingDrawing" xmlns:w10="urn:schemas-microsoft-com:office:word" xmlns:w="http://schemas.openxmlformats.org/wordprocessingml/2006/main" xmlns:w14="http://schemas.microsoft.com/office/word/2010/wordml" xmlns:w15="http://schemas.microsoft.com/office/word/2012/wordml" xmlns:w16cex="http://schemas.microsoft.com/office/word/2018/wordml/cex" xmlns:w16cid="http://schemas.microsoft.com/office/word/2016/wordml/cid" xmlns:w16="http://schemas.microsoft.com/office/word/2018/wordml" xmlns:w16du="http://schemas.microsoft.com/office/word/2023/wordml/word16du" xmlns:w16sdtdh="http://schemas.microsoft.com/office/word/2020/wordml/sdtdatahash" xmlns:w16se="http://schemas.microsoft.com/office/word/2015/wordml/symex" xmlns:wpg="http://schemas.microsoft.com/office/word/2010/wordprocessingGroup" xmlns:wpi="http://schemas.microsoft.com/office/word/2010/wordprocessingInk" xmlns:wne="http://schemas.microsoft.com/office/word/2006/wordml" xmlns:wps="http://schemas.microsoft.com/office/word/2010/wordprocessingShape" mc:Ignorable="w14 w15 w16se w16cid w16 w16cex w16sdtdh w16du wp14">
+<w:numbering xmlns:wpc="http://schemas.microsoft.com/office/word/2010/wordprocessingCanvas" xmlns:cx="http://schemas.microsoft.com/office/drawing/2014/chartex" xmlns:cx1="http://schemas.microsoft.com/office/drawing/2015/9/8/chartex" xmlns:cx2="http://schemas.microsoft.com/office/drawing/2015/10/21/chartex" xmlns:cx3="http://schemas.microsoft.com/office/drawing/2016/5/9/chartex" xmlns:cx4="http://schemas.microsoft.com/office/drawing/2016/5/10/chartex" xmlns:cx5="http://schemas.microsoft.com/office/drawing/2016/5/11/chartex" xmlns:cx6="http://schemas.microsoft.com/office/drawing/2016/5/12/chartex" xmlns:cx7="http://schemas.microsoft.com/office/drawing/2016/5/13/chartex" xmlns:cx8="http://schemas.microsoft.com/office/drawing/2016/5/14/chartex" xmlns:mc="http://schemas.openxmlformats.org/markup-compatibility/2006" xmlns:aink="http://schemas.microsoft.com/office/drawing/2016/ink" xmlns:am3d="http://schemas.microsoft.com/office/drawing/2017/model3d" xmlns:o="urn:schemas-microsoft-com:office:office" xmlns:oel="http://schemas.microsoft.com/office/2019/extlst" xmlns:r="http://schemas.openxmlformats.org/officeDocument/2006/relationships" xmlns:m="http://schemas.openxmlformats.org/officeDocument/2006/math" xmlns:v="urn:schemas-microsoft-com:vml" xmlns:wp14="http://schemas.microsoft.com/office/word/2010/wordprocessingDrawing" xmlns:wp="http://schemas.openxmlformats.org/drawingml/2006/wordprocessingDrawing" xmlns:w10="urn:schemas-microsoft-com:office:word" xmlns:w="http://schemas.openxmlformats.org/wordprocessingml/2006/main" xmlns:w14="http://schemas.microsoft.com/office/word/2010/wordml" xmlns:w15="http://schemas.microsoft.com/office/word/2012/wordml" xmlns:w16cex="http://schemas.microsoft.com/office/word/2018/wordml/cex" xmlns:w16cid="http://schemas.microsoft.com/office/word/2016/wordml/cid" xmlns:w16="http://schemas.microsoft.com/office/word/2018/wordml" xmlns:w16du="http://schemas.microsoft.com/office/word/2023/wordml/word16du" xmlns:w16sdtdh="http://schemas.microsoft.com/office/word/2020/wordml/sdtdatahash" xmlns:w16sdtfl="http://schemas.microsoft.com/office/word/2024/wordml/sdtformatlock" xmlns:w16se="http://schemas.microsoft.com/office/word/2015/wordml/symex" xmlns:wpg="http://schemas.microsoft.com/office/word/2010/wordprocessingGroup" xmlns:wpi="http://schemas.microsoft.com/office/word/2010/wordprocessingInk" xmlns:wne="http://schemas.microsoft.com/office/word/2006/wordml" xmlns:wps="http://schemas.microsoft.com/office/word/2010/wordprocessingShape" mc:Ignorable="w14 w15 w16se w16cid w16 w16cex w16sdtdh w16sdtfl w16du wp14">
   <w:abstractNum w:abstractNumId="0" w15:restartNumberingAfterBreak="0">
     <w:nsid w:val="002256D0"/>
     <w:multiLevelType w:val="hybridMultilevel"/>
@@ -10080,6 +10094,119 @@
     </w:lvl>
   </w:abstractNum>
   <w:abstractNum w:abstractNumId="14" w15:restartNumberingAfterBreak="0">
+    <w:nsid w:val="34817A8D"/>
+    <w:multiLevelType w:val="hybridMultilevel"/>
+    <w:tmpl w:val="7EF61916"/>
+    <w:lvl w:ilvl="0" w:tplc="040C0001">
+      <w:start w:val="1"/>
+      <w:numFmt w:val="bullet"/>
+      <w:lvlText w:val=""/>
+      <w:lvlJc w:val="left"/>
+      <w:pPr>
+        <w:ind w:left="1080" w:hanging="360"/>
+      </w:pPr>
+      <w:rPr>
+        <w:rFonts w:ascii="Symbol" w:hAnsi="Symbol" w:hint="default"/>
+      </w:rPr>
+    </w:lvl>
+    <w:lvl w:ilvl="1" w:tplc="040C0003" w:tentative="1">
+      <w:start w:val="1"/>
+      <w:numFmt w:val="bullet"/>
+      <w:lvlText w:val="o"/>
+      <w:lvlJc w:val="left"/>
+      <w:pPr>
+        <w:ind w:left="1800" w:hanging="360"/>
+      </w:pPr>
+      <w:rPr>
+        <w:rFonts w:ascii="Courier New" w:hAnsi="Courier New" w:cs="Courier New" w:hint="default"/>
+      </w:rPr>
+    </w:lvl>
+    <w:lvl w:ilvl="2" w:tplc="040C0005" w:tentative="1">
+      <w:start w:val="1"/>
+      <w:numFmt w:val="bullet"/>
+      <w:lvlText w:val=""/>
+      <w:lvlJc w:val="left"/>
+      <w:pPr>
+        <w:ind w:left="2520" w:hanging="360"/>
+      </w:pPr>
+      <w:rPr>
+        <w:rFonts w:ascii="Wingdings" w:hAnsi="Wingdings" w:hint="default"/>
+      </w:rPr>
+    </w:lvl>
+    <w:lvl w:ilvl="3" w:tplc="040C0001" w:tentative="1">
+      <w:start w:val="1"/>
+      <w:numFmt w:val="bullet"/>
+      <w:lvlText w:val=""/>
+      <w:lvlJc w:val="left"/>
+      <w:pPr>
+        <w:ind w:left="3240" w:hanging="360"/>
+      </w:pPr>
+      <w:rPr>
+        <w:rFonts w:ascii="Symbol" w:hAnsi="Symbol" w:hint="default"/>
+      </w:rPr>
+    </w:lvl>
+    <w:lvl w:ilvl="4" w:tplc="040C0003" w:tentative="1">
+      <w:start w:val="1"/>
+      <w:numFmt w:val="bullet"/>
+      <w:lvlText w:val="o"/>
+      <w:lvlJc w:val="left"/>
+      <w:pPr>
+        <w:ind w:left="3960" w:hanging="360"/>
+      </w:pPr>
+      <w:rPr>
+        <w:rFonts w:ascii="Courier New" w:hAnsi="Courier New" w:cs="Courier New" w:hint="default"/>
+      </w:rPr>
+    </w:lvl>
+    <w:lvl w:ilvl="5" w:tplc="040C0005" w:tentative="1">
+      <w:start w:val="1"/>
+      <w:numFmt w:val="bullet"/>
+      <w:lvlText w:val=""/>
+      <w:lvlJc w:val="left"/>
+      <w:pPr>
+        <w:ind w:left="4680" w:hanging="360"/>
+      </w:pPr>
+      <w:rPr>
+        <w:rFonts w:ascii="Wingdings" w:hAnsi="Wingdings" w:hint="default"/>
+      </w:rPr>
+    </w:lvl>
+    <w:lvl w:ilvl="6" w:tplc="040C0001" w:tentative="1">
+      <w:start w:val="1"/>
+      <w:numFmt w:val="bullet"/>
+      <w:lvlText w:val=""/>
+      <w:lvlJc w:val="left"/>
+      <w:pPr>
+        <w:ind w:left="5400" w:hanging="360"/>
+      </w:pPr>
+      <w:rPr>
+        <w:rFonts w:ascii="Symbol" w:hAnsi="Symbol" w:hint="default"/>
+      </w:rPr>
+    </w:lvl>
+    <w:lvl w:ilvl="7" w:tplc="040C0003" w:tentative="1">
+      <w:start w:val="1"/>
+      <w:numFmt w:val="bullet"/>
+      <w:lvlText w:val="o"/>
+      <w:lvlJc w:val="left"/>
+      <w:pPr>
+        <w:ind w:left="6120" w:hanging="360"/>
+      </w:pPr>
+      <w:rPr>
+        <w:rFonts w:ascii="Courier New" w:hAnsi="Courier New" w:cs="Courier New" w:hint="default"/>
+      </w:rPr>
+    </w:lvl>
+    <w:lvl w:ilvl="8" w:tplc="040C0005" w:tentative="1">
+      <w:start w:val="1"/>
+      <w:numFmt w:val="bullet"/>
+      <w:lvlText w:val=""/>
+      <w:lvlJc w:val="left"/>
+      <w:pPr>
+        <w:ind w:left="6840" w:hanging="360"/>
+      </w:pPr>
+      <w:rPr>
+        <w:rFonts w:ascii="Wingdings" w:hAnsi="Wingdings" w:hint="default"/>
+      </w:rPr>
+    </w:lvl>
+  </w:abstractNum>
+  <w:abstractNum w:abstractNumId="15" w15:restartNumberingAfterBreak="0">
     <w:nsid w:val="362905AC"/>
     <w:multiLevelType w:val="multilevel"/>
     <w:tmpl w:val="F1923020"/>
@@ -10197,7 +10324,7 @@
       </w:rPr>
     </w:lvl>
   </w:abstractNum>
-  <w:abstractNum w:abstractNumId="15" w15:restartNumberingAfterBreak="0">
+  <w:abstractNum w:abstractNumId="16" w15:restartNumberingAfterBreak="0">
     <w:nsid w:val="37847640"/>
     <w:multiLevelType w:val="hybridMultilevel"/>
     <w:tmpl w:val="7D2C5F8C"/>
@@ -10310,7 +10437,7 @@
       </w:rPr>
     </w:lvl>
   </w:abstractNum>
-  <w:abstractNum w:abstractNumId="16" w15:restartNumberingAfterBreak="0">
+  <w:abstractNum w:abstractNumId="17" w15:restartNumberingAfterBreak="0">
     <w:nsid w:val="39FD4DEF"/>
     <w:multiLevelType w:val="hybridMultilevel"/>
     <w:tmpl w:val="39281718"/>
@@ -10423,7 +10550,120 @@
       </w:rPr>
     </w:lvl>
   </w:abstractNum>
-  <w:abstractNum w:abstractNumId="17" w15:restartNumberingAfterBreak="0">
+  <w:abstractNum w:abstractNumId="18" w15:restartNumberingAfterBreak="0">
+    <w:nsid w:val="3A517F26"/>
+    <w:multiLevelType w:val="hybridMultilevel"/>
+    <w:tmpl w:val="91784FEE"/>
+    <w:lvl w:ilvl="0" w:tplc="040C0001">
+      <w:start w:val="1"/>
+      <w:numFmt w:val="bullet"/>
+      <w:lvlText w:val=""/>
+      <w:lvlJc w:val="left"/>
+      <w:pPr>
+        <w:ind w:left="1080" w:hanging="360"/>
+      </w:pPr>
+      <w:rPr>
+        <w:rFonts w:ascii="Symbol" w:hAnsi="Symbol" w:hint="default"/>
+      </w:rPr>
+    </w:lvl>
+    <w:lvl w:ilvl="1" w:tplc="040C0003" w:tentative="1">
+      <w:start w:val="1"/>
+      <w:numFmt w:val="bullet"/>
+      <w:lvlText w:val="o"/>
+      <w:lvlJc w:val="left"/>
+      <w:pPr>
+        <w:ind w:left="1800" w:hanging="360"/>
+      </w:pPr>
+      <w:rPr>
+        <w:rFonts w:ascii="Courier New" w:hAnsi="Courier New" w:cs="Courier New" w:hint="default"/>
+      </w:rPr>
+    </w:lvl>
+    <w:lvl w:ilvl="2" w:tplc="040C0005" w:tentative="1">
+      <w:start w:val="1"/>
+      <w:numFmt w:val="bullet"/>
+      <w:lvlText w:val=""/>
+      <w:lvlJc w:val="left"/>
+      <w:pPr>
+        <w:ind w:left="2520" w:hanging="360"/>
+      </w:pPr>
+      <w:rPr>
+        <w:rFonts w:ascii="Wingdings" w:hAnsi="Wingdings" w:hint="default"/>
+      </w:rPr>
+    </w:lvl>
+    <w:lvl w:ilvl="3" w:tplc="040C0001" w:tentative="1">
+      <w:start w:val="1"/>
+      <w:numFmt w:val="bullet"/>
+      <w:lvlText w:val=""/>
+      <w:lvlJc w:val="left"/>
+      <w:pPr>
+        <w:ind w:left="3240" w:hanging="360"/>
+      </w:pPr>
+      <w:rPr>
+        <w:rFonts w:ascii="Symbol" w:hAnsi="Symbol" w:hint="default"/>
+      </w:rPr>
+    </w:lvl>
+    <w:lvl w:ilvl="4" w:tplc="040C0003" w:tentative="1">
+      <w:start w:val="1"/>
+      <w:numFmt w:val="bullet"/>
+      <w:lvlText w:val="o"/>
+      <w:lvlJc w:val="left"/>
+      <w:pPr>
+        <w:ind w:left="3960" w:hanging="360"/>
+      </w:pPr>
+      <w:rPr>
+        <w:rFonts w:ascii="Courier New" w:hAnsi="Courier New" w:cs="Courier New" w:hint="default"/>
+      </w:rPr>
+    </w:lvl>
+    <w:lvl w:ilvl="5" w:tplc="040C0005" w:tentative="1">
+      <w:start w:val="1"/>
+      <w:numFmt w:val="bullet"/>
+      <w:lvlText w:val=""/>
+      <w:lvlJc w:val="left"/>
+      <w:pPr>
+        <w:ind w:left="4680" w:hanging="360"/>
+      </w:pPr>
+      <w:rPr>
+        <w:rFonts w:ascii="Wingdings" w:hAnsi="Wingdings" w:hint="default"/>
+      </w:rPr>
+    </w:lvl>
+    <w:lvl w:ilvl="6" w:tplc="040C0001" w:tentative="1">
+      <w:start w:val="1"/>
+      <w:numFmt w:val="bullet"/>
+      <w:lvlText w:val=""/>
+      <w:lvlJc w:val="left"/>
+      <w:pPr>
+        <w:ind w:left="5400" w:hanging="360"/>
+      </w:pPr>
+      <w:rPr>
+        <w:rFonts w:ascii="Symbol" w:hAnsi="Symbol" w:hint="default"/>
+      </w:rPr>
+    </w:lvl>
+    <w:lvl w:ilvl="7" w:tplc="040C0003" w:tentative="1">
+      <w:start w:val="1"/>
+      <w:numFmt w:val="bullet"/>
+      <w:lvlText w:val="o"/>
+      <w:lvlJc w:val="left"/>
+      <w:pPr>
+        <w:ind w:left="6120" w:hanging="360"/>
+      </w:pPr>
+      <w:rPr>
+        <w:rFonts w:ascii="Courier New" w:hAnsi="Courier New" w:cs="Courier New" w:hint="default"/>
+      </w:rPr>
+    </w:lvl>
+    <w:lvl w:ilvl="8" w:tplc="040C0005" w:tentative="1">
+      <w:start w:val="1"/>
+      <w:numFmt w:val="bullet"/>
+      <w:lvlText w:val=""/>
+      <w:lvlJc w:val="left"/>
+      <w:pPr>
+        <w:ind w:left="6840" w:hanging="360"/>
+      </w:pPr>
+      <w:rPr>
+        <w:rFonts w:ascii="Wingdings" w:hAnsi="Wingdings" w:hint="default"/>
+      </w:rPr>
+    </w:lvl>
+  </w:abstractNum>
+  <w:abstractNum w:abstractNumId="19" w15:restartNumberingAfterBreak="0">
     <w:nsid w:val="3A836CE2"/>
     <w:multiLevelType w:val="hybridMultilevel"/>
     <w:tmpl w:val="BB92760E"/>
@@ -10535,7 +10775,7 @@
       </w:rPr>
     </w:lvl>
   </w:abstractNum>
-  <w:abstractNum w:abstractNumId="18" w15:restartNumberingAfterBreak="0">
+  <w:abstractNum w:abstractNumId="20" w15:restartNumberingAfterBreak="0">
     <w:nsid w:val="3ADA7F6B"/>
     <w:multiLevelType w:val="multilevel"/>
     <w:tmpl w:val="E2021E5C"/>
@@ -10684,7 +10924,7 @@
       </w:rPr>
     </w:lvl>
   </w:abstractNum>
-  <w:abstractNum w:abstractNumId="19" w15:restartNumberingAfterBreak="0">
+  <w:abstractNum w:abstractNumId="21" w15:restartNumberingAfterBreak="0">
     <w:nsid w:val="3BE155C1"/>
     <w:multiLevelType w:val="hybridMultilevel"/>
     <w:tmpl w:val="1974B930"/>
@@ -10797,7 +11037,7 @@
       </w:rPr>
     </w:lvl>
   </w:abstractNum>
-  <w:abstractNum w:abstractNumId="20" w15:restartNumberingAfterBreak="0">
+  <w:abstractNum w:abstractNumId="22" w15:restartNumberingAfterBreak="0">
     <w:nsid w:val="3E352D9B"/>
     <w:multiLevelType w:val="hybridMultilevel"/>
     <w:tmpl w:val="85360E38"/>
@@ -10886,7 +11126,7 @@
       </w:pPr>
     </w:lvl>
   </w:abstractNum>
-  <w:abstractNum w:abstractNumId="21" w15:restartNumberingAfterBreak="0">
+  <w:abstractNum w:abstractNumId="23" w15:restartNumberingAfterBreak="0">
     <w:nsid w:val="442D2EE8"/>
     <w:multiLevelType w:val="multilevel"/>
     <w:tmpl w:val="7564FDC2"/>
@@ -11035,7 +11275,7 @@
       </w:rPr>
     </w:lvl>
   </w:abstractNum>
-  <w:abstractNum w:abstractNumId="22" w15:restartNumberingAfterBreak="0">
+  <w:abstractNum w:abstractNumId="24" w15:restartNumberingAfterBreak="0">
     <w:nsid w:val="460C7F10"/>
     <w:multiLevelType w:val="hybridMultilevel"/>
     <w:tmpl w:val="9FA0518A"/>
@@ -11147,7 +11387,7 @@
       </w:rPr>
     </w:lvl>
   </w:abstractNum>
-  <w:abstractNum w:abstractNumId="23" w15:restartNumberingAfterBreak="0">
+  <w:abstractNum w:abstractNumId="25" w15:restartNumberingAfterBreak="0">
     <w:nsid w:val="48F943E3"/>
     <w:multiLevelType w:val="hybridMultilevel"/>
     <w:tmpl w:val="613A57B8"/>
@@ -11260,7 +11500,7 @@
       </w:rPr>
     </w:lvl>
   </w:abstractNum>
-  <w:abstractNum w:abstractNumId="24" w15:restartNumberingAfterBreak="0">
+  <w:abstractNum w:abstractNumId="26" w15:restartNumberingAfterBreak="0">
     <w:nsid w:val="52BD522F"/>
     <w:multiLevelType w:val="hybridMultilevel"/>
     <w:tmpl w:val="948EABCA"/>
@@ -11349,7 +11589,7 @@
       </w:pPr>
     </w:lvl>
   </w:abstractNum>
-  <w:abstractNum w:abstractNumId="25" w15:restartNumberingAfterBreak="0">
+  <w:abstractNum w:abstractNumId="27" w15:restartNumberingAfterBreak="0">
     <w:nsid w:val="5366498F"/>
     <w:multiLevelType w:val="multilevel"/>
     <w:tmpl w:val="8D184CE4"/>
@@ -11498,7 +11738,7 @@
       </w:rPr>
     </w:lvl>
   </w:abstractNum>
-  <w:abstractNum w:abstractNumId="26" w15:restartNumberingAfterBreak="0">
+  <w:abstractNum w:abstractNumId="28" w15:restartNumberingAfterBreak="0">
     <w:nsid w:val="54E648E3"/>
     <w:multiLevelType w:val="hybridMultilevel"/>
     <w:tmpl w:val="D5D4C458"/>
@@ -11587,7 +11827,7 @@
       </w:pPr>
     </w:lvl>
   </w:abstractNum>
-  <w:abstractNum w:abstractNumId="27" w15:restartNumberingAfterBreak="0">
+  <w:abstractNum w:abstractNumId="29" w15:restartNumberingAfterBreak="0">
     <w:nsid w:val="5C0E5776"/>
     <w:multiLevelType w:val="hybridMultilevel"/>
     <w:tmpl w:val="23526CD4"/>
@@ -11700,7 +11940,7 @@
       </w:rPr>
     </w:lvl>
   </w:abstractNum>
-  <w:abstractNum w:abstractNumId="28" w15:restartNumberingAfterBreak="0">
+  <w:abstractNum w:abstractNumId="30" w15:restartNumberingAfterBreak="0">
     <w:nsid w:val="5C183D2F"/>
     <w:multiLevelType w:val="hybridMultilevel"/>
     <w:tmpl w:val="CC1E18A2"/>
@@ -11789,7 +12029,7 @@
       </w:pPr>
     </w:lvl>
   </w:abstractNum>
-  <w:abstractNum w:abstractNumId="29" w15:restartNumberingAfterBreak="0">
+  <w:abstractNum w:abstractNumId="31" w15:restartNumberingAfterBreak="0">
     <w:nsid w:val="5F15636C"/>
     <w:multiLevelType w:val="multilevel"/>
     <w:tmpl w:val="76B6BF74"/>
@@ -11907,7 +12147,7 @@
       </w:rPr>
     </w:lvl>
   </w:abstractNum>
-  <w:abstractNum w:abstractNumId="30" w15:restartNumberingAfterBreak="0">
+  <w:abstractNum w:abstractNumId="32" w15:restartNumberingAfterBreak="0">
     <w:nsid w:val="5F323A4E"/>
     <w:multiLevelType w:val="multilevel"/>
     <w:tmpl w:val="28EC6244"/>
@@ -12056,7 +12296,7 @@
       </w:rPr>
     </w:lvl>
   </w:abstractNum>
-  <w:abstractNum w:abstractNumId="31" w15:restartNumberingAfterBreak="0">
+  <w:abstractNum w:abstractNumId="33" w15:restartNumberingAfterBreak="0">
     <w:nsid w:val="5FA45FA3"/>
     <w:multiLevelType w:val="hybridMultilevel"/>
     <w:tmpl w:val="66C29C68"/>
@@ -12169,7 +12409,7 @@
       </w:rPr>
     </w:lvl>
   </w:abstractNum>
-  <w:abstractNum w:abstractNumId="32" w15:restartNumberingAfterBreak="0">
+  <w:abstractNum w:abstractNumId="34" w15:restartNumberingAfterBreak="0">
     <w:nsid w:val="62041203"/>
     <w:multiLevelType w:val="hybridMultilevel"/>
     <w:tmpl w:val="244CFD14"/>
@@ -12282,7 +12522,7 @@
       </w:rPr>
     </w:lvl>
   </w:abstractNum>
-  <w:abstractNum w:abstractNumId="33" w15:restartNumberingAfterBreak="0">
+  <w:abstractNum w:abstractNumId="35" w15:restartNumberingAfterBreak="0">
     <w:nsid w:val="63061688"/>
     <w:multiLevelType w:val="hybridMultilevel"/>
     <w:tmpl w:val="2244FDF0"/>
@@ -12368,7 +12608,7 @@
       </w:pPr>
     </w:lvl>
   </w:abstractNum>
-  <w:abstractNum w:abstractNumId="34" w15:restartNumberingAfterBreak="0">
+  <w:abstractNum w:abstractNumId="36" w15:restartNumberingAfterBreak="0">
     <w:nsid w:val="651C40DB"/>
     <w:multiLevelType w:val="hybridMultilevel"/>
     <w:tmpl w:val="325417F4"/>
@@ -12481,7 +12721,7 @@
       </w:rPr>
     </w:lvl>
   </w:abstractNum>
-  <w:abstractNum w:abstractNumId="35" w15:restartNumberingAfterBreak="0">
+  <w:abstractNum w:abstractNumId="37" w15:restartNumberingAfterBreak="0">
     <w:nsid w:val="658A2BED"/>
     <w:multiLevelType w:val="multilevel"/>
     <w:tmpl w:val="A01AA728"/>
@@ -12630,7 +12870,7 @@
       </w:rPr>
     </w:lvl>
   </w:abstractNum>
-  <w:abstractNum w:abstractNumId="36" w15:restartNumberingAfterBreak="0">
+  <w:abstractNum w:abstractNumId="38" w15:restartNumberingAfterBreak="0">
     <w:nsid w:val="6B060E06"/>
     <w:multiLevelType w:val="multilevel"/>
     <w:tmpl w:val="609834F2"/>
@@ -12779,7 +13019,7 @@
       </w:rPr>
     </w:lvl>
   </w:abstractNum>
-  <w:abstractNum w:abstractNumId="37" w15:restartNumberingAfterBreak="0">
+  <w:abstractNum w:abstractNumId="39" w15:restartNumberingAfterBreak="0">
     <w:nsid w:val="6B1C61F7"/>
     <w:multiLevelType w:val="multilevel"/>
     <w:tmpl w:val="F1923020"/>
@@ -12897,7 +13137,7 @@
       </w:rPr>
     </w:lvl>
   </w:abstractNum>
-  <w:abstractNum w:abstractNumId="38" w15:restartNumberingAfterBreak="0">
+  <w:abstractNum w:abstractNumId="40" w15:restartNumberingAfterBreak="0">
     <w:nsid w:val="6E19118E"/>
     <w:multiLevelType w:val="hybridMultilevel"/>
     <w:tmpl w:val="63A670A0"/>
@@ -12986,7 +13226,96 @@
       </w:pPr>
     </w:lvl>
   </w:abstractNum>
-  <w:abstractNum w:abstractNumId="39" w15:restartNumberingAfterBreak="0">
+  <w:abstractNum w:abstractNumId="41" w15:restartNumberingAfterBreak="0">
+    <w:nsid w:val="71104D4B"/>
+    <w:multiLevelType w:val="hybridMultilevel"/>
+    <w:tmpl w:val="5F1C0938"/>
+    <w:lvl w:ilvl="0" w:tplc="040C0001">
+      <w:start w:val="1"/>
+      <w:numFmt w:val="bullet"/>
+      <w:lvlText w:val=""/>
+      <w:lvlJc w:val="left"/>
+      <w:pPr>
+        <w:ind w:left="720" w:hanging="360"/>
+      </w:pPr>
+      <w:rPr>
+        <w:rFonts w:ascii="Symbol" w:hAnsi="Symbol" w:hint="default"/>
+      </w:rPr>
+    </w:lvl>
+    <w:lvl w:ilvl="1" w:tplc="FFFFFFFF" w:tentative="1">
+      <w:start w:val="1"/>
+      <w:numFmt w:val="lowerLetter"/>
+      <w:lvlText w:val="%2."/>
+      <w:lvlJc w:val="left"/>
+      <w:pPr>
+        <w:ind w:left="1440" w:hanging="360"/>
+      </w:pPr>
+    </w:lvl>
+    <w:lvl w:ilvl="2" w:tplc="FFFFFFFF" w:tentative="1">
+      <w:start w:val="1"/>
+      <w:numFmt w:val="lowerRoman"/>
+      <w:lvlText w:val="%3."/>
+      <w:lvlJc w:val="right"/>
+      <w:pPr>
+        <w:ind w:left="2160" w:hanging="180"/>
+      </w:pPr>
+    </w:lvl>
+    <w:lvl w:ilvl="3" w:tplc="FFFFFFFF" w:tentative="1">
+      <w:start w:val="1"/>
+      <w:numFmt w:val="decimal"/>
+      <w:lvlText w:val="%4."/>
+      <w:lvlJc w:val="left"/>
+      <w:pPr>
+        <w:ind w:left="2880" w:hanging="360"/>
+      </w:pPr>
+    </w:lvl>
+    <w:lvl w:ilvl="4" w:tplc="FFFFFFFF" w:tentative="1">
+      <w:start w:val="1"/>
+      <w:numFmt w:val="lowerLetter"/>
+      <w:lvlText w:val="%5."/>
+      <w:lvlJc w:val="left"/>
+      <w:pPr>
+        <w:ind w:left="3600" w:hanging="360"/>
+      </w:pPr>
+    </w:lvl>
+    <w:lvl w:ilvl="5" w:tplc="FFFFFFFF" w:tentative="1">
+      <w:start w:val="1"/>
+      <w:numFmt w:val="lowerRoman"/>
+      <w:lvlText w:val="%6."/>
+      <w:lvlJc w:val="right"/>
+      <w:pPr>
+        <w:ind w:left="4320" w:hanging="180"/>
+      </w:pPr>
+    </w:lvl>
+    <w:lvl w:ilvl="6" w:tplc="FFFFFFFF" w:tentative="1">
+      <w:start w:val="1"/>
+      <w:numFmt w:val="decimal"/>
+      <w:lvlText w:val="%7."/>
+      <w:lvlJc w:val="left"/>
+      <w:pPr>
+        <w:ind w:left="5040" w:hanging="360"/>
+      </w:pPr>
+    </w:lvl>
+    <w:lvl w:ilvl="7" w:tplc="FFFFFFFF" w:tentative="1">
+      <w:start w:val="1"/>
+      <w:numFmt w:val="lowerLetter"/>
+      <w:lvlText w:val="%8."/>
+      <w:lvlJc w:val="left"/>
+      <w:pPr>
+        <w:ind w:left="5760" w:hanging="360"/>
+      </w:pPr>
+    </w:lvl>
+    <w:lvl w:ilvl="8" w:tplc="FFFFFFFF" w:tentative="1">
+      <w:start w:val="1"/>
+      <w:numFmt w:val="lowerRoman"/>
+      <w:lvlText w:val="%9."/>
+      <w:lvlJc w:val="right"/>
+      <w:pPr>
+        <w:ind w:left="6480" w:hanging="180"/>
+      </w:pPr>
+    </w:lvl>
+  </w:abstractNum>
+  <w:abstractNum w:abstractNumId="42" w15:restartNumberingAfterBreak="0">
     <w:nsid w:val="727D6617"/>
     <w:multiLevelType w:val="multilevel"/>
     <w:tmpl w:val="BC409D96"/>
@@ -13135,7 +13464,7 @@
       </w:rPr>
     </w:lvl>
   </w:abstractNum>
-  <w:abstractNum w:abstractNumId="40" w15:restartNumberingAfterBreak="0">
+  <w:abstractNum w:abstractNumId="43" w15:restartNumberingAfterBreak="0">
     <w:nsid w:val="741632EC"/>
     <w:multiLevelType w:val="hybridMultilevel"/>
     <w:tmpl w:val="DEE4798A"/>
@@ -13224,7 +13553,7 @@
       </w:pPr>
     </w:lvl>
   </w:abstractNum>
-  <w:abstractNum w:abstractNumId="41" w15:restartNumberingAfterBreak="0">
+  <w:abstractNum w:abstractNumId="44" w15:restartNumberingAfterBreak="0">
     <w:nsid w:val="746A4C64"/>
     <w:multiLevelType w:val="hybridMultilevel"/>
     <w:tmpl w:val="A67ED6A0"/>
@@ -13337,7 +13666,7 @@
       </w:rPr>
     </w:lvl>
   </w:abstractNum>
-  <w:abstractNum w:abstractNumId="42" w15:restartNumberingAfterBreak="0">
+  <w:abstractNum w:abstractNumId="45" w15:restartNumberingAfterBreak="0">
     <w:nsid w:val="75133B0A"/>
     <w:multiLevelType w:val="hybridMultilevel"/>
     <w:tmpl w:val="48126686"/>
@@ -13450,7 +13779,7 @@
       </w:rPr>
     </w:lvl>
   </w:abstractNum>
-  <w:abstractNum w:abstractNumId="43" w15:restartNumberingAfterBreak="0">
+  <w:abstractNum w:abstractNumId="46" w15:restartNumberingAfterBreak="0">
     <w:nsid w:val="757254C7"/>
     <w:multiLevelType w:val="multilevel"/>
     <w:tmpl w:val="3D44A8F4"/>
@@ -13563,7 +13892,7 @@
       </w:pPr>
     </w:lvl>
   </w:abstractNum>
-  <w:abstractNum w:abstractNumId="44" w15:restartNumberingAfterBreak="0">
+  <w:abstractNum w:abstractNumId="47" w15:restartNumberingAfterBreak="0">
     <w:nsid w:val="7BCC0796"/>
     <w:multiLevelType w:val="multilevel"/>
     <w:tmpl w:val="4A1A1BDC"/>
@@ -13676,20 +14005,133 @@
       </w:pPr>
     </w:lvl>
   </w:abstractNum>
+  <w:abstractNum w:abstractNumId="48" w15:restartNumberingAfterBreak="0">
+    <w:nsid w:val="7F761635"/>
+    <w:multiLevelType w:val="hybridMultilevel"/>
+    <w:tmpl w:val="406AAD8C"/>
+    <w:lvl w:ilvl="0" w:tplc="040C0001">
+      <w:start w:val="1"/>
+      <w:numFmt w:val="bullet"/>
+      <w:lvlText w:val=""/>
+      <w:lvlJc w:val="left"/>
+      <w:pPr>
+        <w:ind w:left="1080" w:hanging="360"/>
+      </w:pPr>
+      <w:rPr>
+        <w:rFonts w:ascii="Symbol" w:hAnsi="Symbol" w:hint="default"/>
+      </w:rPr>
+    </w:lvl>
+    <w:lvl w:ilvl="1" w:tplc="040C0003" w:tentative="1">
+      <w:start w:val="1"/>
+      <w:numFmt w:val="bullet"/>
+      <w:lvlText w:val="o"/>
+      <w:lvlJc w:val="left"/>
+      <w:pPr>
+        <w:ind w:left="1800" w:hanging="360"/>
+      </w:pPr>
+      <w:rPr>
+        <w:rFonts w:ascii="Courier New" w:hAnsi="Courier New" w:cs="Courier New" w:hint="default"/>
+      </w:rPr>
+    </w:lvl>
+    <w:lvl w:ilvl="2" w:tplc="040C0005" w:tentative="1">
+      <w:start w:val="1"/>
+      <w:numFmt w:val="bullet"/>
+      <w:lvlText w:val=""/>
+      <w:lvlJc w:val="left"/>
+      <w:pPr>
+        <w:ind w:left="2520" w:hanging="360"/>
+      </w:pPr>
+      <w:rPr>
+        <w:rFonts w:ascii="Wingdings" w:hAnsi="Wingdings" w:hint="default"/>
+      </w:rPr>
+    </w:lvl>
+    <w:lvl w:ilvl="3" w:tplc="040C0001" w:tentative="1">
+      <w:start w:val="1"/>
+      <w:numFmt w:val="bullet"/>
+      <w:lvlText w:val=""/>
+      <w:lvlJc w:val="left"/>
+      <w:pPr>
+        <w:ind w:left="3240" w:hanging="360"/>
+      </w:pPr>
+      <w:rPr>
+        <w:rFonts w:ascii="Symbol" w:hAnsi="Symbol" w:hint="default"/>
+      </w:rPr>
+    </w:lvl>
+    <w:lvl w:ilvl="4" w:tplc="040C0003" w:tentative="1">
+      <w:start w:val="1"/>
+      <w:numFmt w:val="bullet"/>
+      <w:lvlText w:val="o"/>
+      <w:lvlJc w:val="left"/>
+      <w:pPr>
+        <w:ind w:left="3960" w:hanging="360"/>
+      </w:pPr>
+      <w:rPr>
+        <w:rFonts w:ascii="Courier New" w:hAnsi="Courier New" w:cs="Courier New" w:hint="default"/>
+      </w:rPr>
+    </w:lvl>
+    <w:lvl w:ilvl="5" w:tplc="040C0005" w:tentative="1">
+      <w:start w:val="1"/>
+      <w:numFmt w:val="bullet"/>
+      <w:lvlText w:val=""/>
+      <w:lvlJc w:val="left"/>
+      <w:pPr>
+        <w:ind w:left="4680" w:hanging="360"/>
+      </w:pPr>
+      <w:rPr>
+        <w:rFonts w:ascii="Wingdings" w:hAnsi="Wingdings" w:hint="default"/>
+      </w:rPr>
+    </w:lvl>
+    <w:lvl w:ilvl="6" w:tplc="040C0001" w:tentative="1">
+      <w:start w:val="1"/>
+      <w:numFmt w:val="bullet"/>
+      <w:lvlText w:val=""/>
+      <w:lvlJc w:val="left"/>
+      <w:pPr>
+        <w:ind w:left="5400" w:hanging="360"/>
+      </w:pPr>
+      <w:rPr>
+        <w:rFonts w:ascii="Symbol" w:hAnsi="Symbol" w:hint="default"/>
+      </w:rPr>
+    </w:lvl>
+    <w:lvl w:ilvl="7" w:tplc="040C0003" w:tentative="1">
+      <w:start w:val="1"/>
+      <w:numFmt w:val="bullet"/>
+      <w:lvlText w:val="o"/>
+      <w:lvlJc w:val="left"/>
+      <w:pPr>
+        <w:ind w:left="6120" w:hanging="360"/>
+      </w:pPr>
+      <w:rPr>
+        <w:rFonts w:ascii="Courier New" w:hAnsi="Courier New" w:cs="Courier New" w:hint="default"/>
+      </w:rPr>
+    </w:lvl>
+    <w:lvl w:ilvl="8" w:tplc="040C0005" w:tentative="1">
+      <w:start w:val="1"/>
+      <w:numFmt w:val="bullet"/>
+      <w:lvlText w:val=""/>
+      <w:lvlJc w:val="left"/>
+      <w:pPr>
+        <w:ind w:left="6840" w:hanging="360"/>
+      </w:pPr>
+      <w:rPr>
+        <w:rFonts w:ascii="Wingdings" w:hAnsi="Wingdings" w:hint="default"/>
+      </w:rPr>
+    </w:lvl>
+  </w:abstractNum>
   <w:num w:numId="1" w16cid:durableId="169024321">
-    <w:abstractNumId w:val="40"/>
+    <w:abstractNumId w:val="43"/>
   </w:num>
   <w:num w:numId="2" w16cid:durableId="551698724">
     <w:abstractNumId w:val="12"/>
   </w:num>
   <w:num w:numId="3" w16cid:durableId="1069110276">
-    <w:abstractNumId w:val="31"/>
+    <w:abstractNumId w:val="33"/>
   </w:num>
   <w:num w:numId="4" w16cid:durableId="571626779">
-    <w:abstractNumId w:val="28"/>
+    <w:abstractNumId w:val="30"/>
   </w:num>
   <w:num w:numId="5" w16cid:durableId="2128811274">
-    <w:abstractNumId w:val="26"/>
+    <w:abstractNumId w:val="28"/>
   </w:num>
   <w:num w:numId="6" w16cid:durableId="200365706">
     <w:abstractNumId w:val="11"/>
@@ -13698,10 +14140,10 @@
     <w:abstractNumId w:val="0"/>
   </w:num>
   <w:num w:numId="8" w16cid:durableId="96171487">
-    <w:abstractNumId w:val="38"/>
+    <w:abstractNumId w:val="40"/>
   </w:num>
   <w:num w:numId="9" w16cid:durableId="1719815072">
-    <w:abstractNumId w:val="32"/>
+    <w:abstractNumId w:val="34"/>
   </w:num>
   <w:num w:numId="10" w16cid:durableId="280039408">
     <w:abstractNumId w:val="9"/>
@@ -13710,25 +14152,25 @@
     <w:abstractNumId w:val="13"/>
   </w:num>
   <w:num w:numId="12" w16cid:durableId="869028985">
-    <w:abstractNumId w:val="41"/>
+    <w:abstractNumId w:val="44"/>
   </w:num>
   <w:num w:numId="13" w16cid:durableId="1667056366">
-    <w:abstractNumId w:val="20"/>
+    <w:abstractNumId w:val="22"/>
   </w:num>
   <w:num w:numId="14" w16cid:durableId="1653677286">
     <w:abstractNumId w:val="6"/>
   </w:num>
   <w:num w:numId="15" w16cid:durableId="1652903328">
-    <w:abstractNumId w:val="24"/>
+    <w:abstractNumId w:val="26"/>
   </w:num>
   <w:num w:numId="16" w16cid:durableId="1892811860">
-    <w:abstractNumId w:val="23"/>
+    <w:abstractNumId w:val="25"/>
   </w:num>
   <w:num w:numId="17" w16cid:durableId="45842038">
-    <w:abstractNumId w:val="19"/>
+    <w:abstractNumId w:val="21"/>
   </w:num>
   <w:num w:numId="18" w16cid:durableId="362171227">
-    <w:abstractNumId w:val="16"/>
+    <w:abstractNumId w:val="17"/>
   </w:num>
   <w:num w:numId="19" w16cid:durableId="993023575">
     <w:abstractNumId w:val="5"/>
@@ -13737,19 +14179,19 @@
     <w:abstractNumId w:val="7"/>
   </w:num>
   <w:num w:numId="21" w16cid:durableId="98179399">
-    <w:abstractNumId w:val="22"/>
+    <w:abstractNumId w:val="24"/>
   </w:num>
   <w:num w:numId="22" w16cid:durableId="1901673532">
     <w:abstractNumId w:val="2"/>
   </w:num>
   <w:num w:numId="23" w16cid:durableId="1612738923">
-    <w:abstractNumId w:val="17"/>
+    <w:abstractNumId w:val="19"/>
   </w:num>
   <w:num w:numId="24" w16cid:durableId="222832127">
-    <w:abstractNumId w:val="44"/>
+    <w:abstractNumId w:val="47"/>
   </w:num>
   <w:num w:numId="25" w16cid:durableId="744491475">
-    <w:abstractNumId w:val="43"/>
+    <w:abstractNumId w:val="46"/>
   </w:num>
   <w:num w:numId="26" w16cid:durableId="757288027">
     <w:abstractNumId w:val="10"/>
@@ -13758,43 +14200,43 @@
     <w:abstractNumId w:val="1"/>
   </w:num>
   <w:num w:numId="28" w16cid:durableId="141851474">
+    <w:abstractNumId w:val="42"/>
+  </w:num>
+  <w:num w:numId="29" w16cid:durableId="309526680">
+    <w:abstractNumId w:val="32"/>
+  </w:num>
+  <w:num w:numId="30" w16cid:durableId="584729846">
+    <w:abstractNumId w:val="37"/>
+  </w:num>
+  <w:num w:numId="31" w16cid:durableId="650519632">
+    <w:abstractNumId w:val="27"/>
+  </w:num>
+  <w:num w:numId="32" w16cid:durableId="1410498474">
+    <w:abstractNumId w:val="23"/>
+  </w:num>
+  <w:num w:numId="33" w16cid:durableId="1386948234">
+    <w:abstractNumId w:val="38"/>
+  </w:num>
+  <w:num w:numId="34" w16cid:durableId="28848427">
     <w:abstractNumId w:val="39"/>
   </w:num>
-  <w:num w:numId="29" w16cid:durableId="309526680">
-    <w:abstractNumId w:val="30"/>
+  <w:num w:numId="35" w16cid:durableId="1324236914">
+    <w:abstractNumId w:val="15"/>
   </w:num>
-  <w:num w:numId="30" w16cid:durableId="584729846">
-    <w:abstractNumId w:val="35"/>
-  </w:num>
-  <w:num w:numId="31" w16cid:durableId="650519632">
-    <w:abstractNumId w:val="25"/>
-  </w:num>
-  <w:num w:numId="32" w16cid:durableId="1410498474">
-    <w:abstractNumId w:val="21"/>
-  </w:num>
-  <w:num w:numId="33" w16cid:durableId="1386948234">
+  <w:num w:numId="36" w16cid:durableId="1639218388">
     <w:abstractNumId w:val="36"/>
   </w:num>
-  <w:num w:numId="34" w16cid:durableId="28848427">
-    <w:abstractNumId w:val="37"/>
-  </w:num>
-  <w:num w:numId="35" w16cid:durableId="1324236914">
-    <w:abstractNumId w:val="14"/>
-  </w:num>
-  <w:num w:numId="36" w16cid:durableId="1639218388">
-    <w:abstractNumId w:val="34"/>
-  </w:num>
   <w:num w:numId="37" w16cid:durableId="677653505">
-    <w:abstractNumId w:val="27"/>
+    <w:abstractNumId w:val="29"/>
   </w:num>
   <w:num w:numId="38" w16cid:durableId="507215699">
-    <w:abstractNumId w:val="33"/>
+    <w:abstractNumId w:val="35"/>
   </w:num>
   <w:num w:numId="39" w16cid:durableId="638652729">
     <w:abstractNumId w:val="8"/>
   </w:num>
   <w:num w:numId="40" w16cid:durableId="52318850">
-    <w:abstractNumId w:val="18"/>
+    <w:abstractNumId w:val="20"/>
   </w:num>
   <w:num w:numId="41" w16cid:durableId="709378127">
     <w:abstractNumId w:val="4"/>
@@ -13803,19 +14245,31 @@
     <w:abstractNumId w:val="3"/>
   </w:num>
   <w:num w:numId="43" w16cid:durableId="1720090001">
-    <w:abstractNumId w:val="42"/>
+    <w:abstractNumId w:val="45"/>
   </w:num>
   <w:num w:numId="44" w16cid:durableId="1652247608">
-    <w:abstractNumId w:val="15"/>
+    <w:abstractNumId w:val="16"/>
   </w:num>
   <w:num w:numId="45" w16cid:durableId="1687973829">
-    <w:abstractNumId w:val="29"/>
+    <w:abstractNumId w:val="31"/>
+  </w:num>
+  <w:num w:numId="46" w16cid:durableId="1825849105">
+    <w:abstractNumId w:val="41"/>
+  </w:num>
+  <w:num w:numId="47" w16cid:durableId="1206022524">
+    <w:abstractNumId w:val="48"/>
+  </w:num>
+  <w:num w:numId="48" w16cid:durableId="29913697">
+    <w:abstractNumId w:val="14"/>
+  </w:num>
+  <w:num w:numId="49" w16cid:durableId="1166016889">
+    <w:abstractNumId w:val="18"/>
   </w:num>
 </w:numbering>
 </file>
 
 <file path=word/styles.xml><?xml version="1.0" encoding="utf-8"?>
-<w:styles xmlns:mc="http://schemas.openxmlformats.org/markup-compatibility/2006" xmlns:r="http://schemas.openxmlformats.org/officeDocument/2006/relationships" xmlns:w="http://schemas.openxmlformats.org/wordprocessingml/2006/main" xmlns:w14="http://schemas.microsoft.com/office/word/2010/wordml" xmlns:w15="http://schemas.microsoft.com/office/word/2012/wordml" xmlns:w16cex="http://schemas.microsoft.com/office/word/2018/wordml/cex" xmlns:w16cid="http://schemas.microsoft.com/office/word/2016/wordml/cid" xmlns:w16="http://schemas.microsoft.com/office/word/2018/wordml" xmlns:w16du="http://schemas.microsoft.com/office/word/2023/wordml/word16du" xmlns:w16sdtdh="http://schemas.microsoft.com/office/word/2020/wordml/sdtdatahash" xmlns:w16se="http://schemas.microsoft.com/office/word/2015/wordml/symex" mc:Ignorable="w14 w15 w16se w16cid w16 w16cex w16sdtdh w16du">
+<w:styles xmlns:mc="http://schemas.openxmlformats.org/markup-compatibility/2006" xmlns:r="http://schemas.openxmlformats.org/officeDocument/2006/relationships" xmlns:w="http://schemas.openxmlformats.org/wordprocessingml/2006/main" xmlns:w14="http://schemas.microsoft.com/office/word/2010/wordml" xmlns:w15="http://schemas.microsoft.com/office/word/2012/wordml" xmlns:w16cex="http://schemas.microsoft.com/office/word/2018/wordml/cex" xmlns:w16cid="http://schemas.microsoft.com/office/word/2016/wordml/cid" xmlns:w16="http://schemas.microsoft.com/office/word/2018/wordml" xmlns:w16du="http://schemas.microsoft.com/office/word/2023/wordml/word16du" xmlns:w16sdtdh="http://schemas.microsoft.com/office/word/2020/wordml/sdtdatahash" xmlns:w16sdtfl="http://schemas.microsoft.com/office/word/2024/wordml/sdtformatlock" xmlns:w16se="http://schemas.microsoft.com/office/word/2015/wordml/symex" mc:Ignorable="w14 w15 w16se w16cid w16 w16cex w16sdtdh w16sdtfl w16du">
   <w:docDefaults>
     <w:rPrDefault>
       <w:rPr>
@@ -14294,7 +14748,6 @@
     <w:next w:val="Normal"/>
     <w:link w:val="Titre4Car"/>
     <w:uiPriority w:val="9"/>
-    <w:semiHidden/>
     <w:unhideWhenUsed/>
     <w:qFormat/>
     <w:rsid w:val="00DA5584"/>
@@ -14314,6 +14767,7 @@
   <w:style w:type="character" w:default="1" w:styleId="Policepardfaut">
     <w:name w:val="Default Paragraph Font"/>
     <w:uiPriority w:val="1"/>
+    <w:semiHidden/>
     <w:unhideWhenUsed/>
   </w:style>
   <w:style w:type="table" w:default="1" w:styleId="TableauNormal">
@@ -14823,7 +15277,6 @@
     <w:basedOn w:val="Policepardfaut"/>
     <w:link w:val="Titre4"/>
     <w:uiPriority w:val="9"/>
-    <w:semiHidden/>
     <w:rsid w:val="00DA5584"/>
     <w:rPr>
       <w:rFonts w:asciiTheme="majorHAnsi" w:eastAsiaTheme="majorEastAsia" w:hAnsiTheme="majorHAnsi" w:cstheme="majorBidi"/>

</xml_diff>